<commit_message>
deleting and adding library and updates
</commit_message>
<xml_diff>
--- a/Notes.docx
+++ b/Notes.docx
@@ -188,7 +188,39 @@
         </w:rPr>
       </w:pPr>
       <w:r>
-        <w:t>Python (psutil, GPUtil, py-cpuinfo, wmi.</w:t>
+        <w:t>Python (</w:t>
+      </w:r>
+      <w:proofErr w:type="spellStart"/>
+      <w:r>
+        <w:t>psutil</w:t>
+      </w:r>
+      <w:proofErr w:type="spellEnd"/>
+      <w:r>
+        <w:t xml:space="preserve">, </w:t>
+      </w:r>
+      <w:proofErr w:type="spellStart"/>
+      <w:r>
+        <w:t>GPUtil</w:t>
+      </w:r>
+      <w:proofErr w:type="spellEnd"/>
+      <w:r>
+        <w:t xml:space="preserve">, </w:t>
+      </w:r>
+      <w:proofErr w:type="spellStart"/>
+      <w:r>
+        <w:t>py-cpuinfo</w:t>
+      </w:r>
+      <w:proofErr w:type="spellEnd"/>
+      <w:r>
+        <w:t xml:space="preserve">, </w:t>
+      </w:r>
+      <w:proofErr w:type="spellStart"/>
+      <w:r>
+        <w:t>wmi</w:t>
+      </w:r>
+      <w:proofErr w:type="spellEnd"/>
+      <w:r>
+        <w:t>.</w:t>
       </w:r>
       <w:r>
         <w:br/>
@@ -255,25 +287,74 @@
           <w:lang w:val="en-CA"/>
         </w:rPr>
       </w:pPr>
-      <w:r>
-        <w:rPr>
-          <w:lang w:val="en-CA"/>
-        </w:rPr>
-        <w:t>Psutil (CPU usage, RAM and general stats)</w:t>
+      <w:proofErr w:type="spellStart"/>
+      <w:r>
+        <w:rPr>
+          <w:lang w:val="en-CA"/>
+        </w:rPr>
+        <w:t>Psutil</w:t>
+      </w:r>
+      <w:proofErr w:type="spellEnd"/>
+      <w:r>
+        <w:rPr>
+          <w:lang w:val="en-CA"/>
+        </w:rPr>
+        <w:t xml:space="preserve"> (CPU usage, RAM and general stats)</w:t>
       </w:r>
       <w:r>
         <w:rPr>
           <w:lang w:val="en-CA"/>
         </w:rPr>
         <w:br/>
-        <w:t>GPUtil (GPU usage and memory)</w:t>
+      </w:r>
+      <w:proofErr w:type="spellStart"/>
+      <w:r>
+        <w:rPr>
+          <w:lang w:val="en-CA"/>
+        </w:rPr>
+        <w:t>GPUtil</w:t>
+      </w:r>
+      <w:proofErr w:type="spellEnd"/>
+      <w:r>
+        <w:rPr>
+          <w:lang w:val="en-CA"/>
+        </w:rPr>
+        <w:t xml:space="preserve"> (GPU usage and memory)</w:t>
       </w:r>
       <w:r>
         <w:rPr>
           <w:lang w:val="en-CA"/>
         </w:rPr>
         <w:br/>
-        <w:t>Py-cpuinfo or wmi (for CPU temps)</w:t>
+        <w:t>Py-</w:t>
+      </w:r>
+      <w:proofErr w:type="spellStart"/>
+      <w:r>
+        <w:rPr>
+          <w:lang w:val="en-CA"/>
+        </w:rPr>
+        <w:t>cpuinfo</w:t>
+      </w:r>
+      <w:proofErr w:type="spellEnd"/>
+      <w:r>
+        <w:rPr>
+          <w:lang w:val="en-CA"/>
+        </w:rPr>
+        <w:t xml:space="preserve"> or </w:t>
+      </w:r>
+      <w:proofErr w:type="spellStart"/>
+      <w:r>
+        <w:rPr>
+          <w:lang w:val="en-CA"/>
+        </w:rPr>
+        <w:t>wmi</w:t>
+      </w:r>
+      <w:proofErr w:type="spellEnd"/>
+      <w:r>
+        <w:rPr>
+          <w:lang w:val="en-CA"/>
+        </w:rPr>
+        <w:t xml:space="preserve"> (for CPU temps)</w:t>
       </w:r>
       <w:r>
         <w:rPr>
@@ -281,11 +362,19 @@
         </w:rPr>
         <w:br/>
       </w:r>
-      <w:r>
-        <w:rPr>
-          <w:lang w:val="en-CA"/>
-        </w:rPr>
-        <w:t>OpenHardwareMonitor API o</w:t>
+      <w:proofErr w:type="spellStart"/>
+      <w:r>
+        <w:rPr>
+          <w:lang w:val="en-CA"/>
+        </w:rPr>
+        <w:t>OpenHardwareMonitor</w:t>
+      </w:r>
+      <w:proofErr w:type="spellEnd"/>
+      <w:r>
+        <w:rPr>
+          <w:lang w:val="en-CA"/>
+        </w:rPr>
+        <w:t xml:space="preserve"> API o</w:t>
       </w:r>
       <w:r>
         <w:rPr>
@@ -293,11 +382,19 @@
         </w:rPr>
         <w:t xml:space="preserve">r </w:t>
       </w:r>
-      <w:r>
-        <w:rPr>
-          <w:lang w:val="en-CA"/>
-        </w:rPr>
-        <w:t xml:space="preserve">pyOHM </w:t>
+      <w:proofErr w:type="spellStart"/>
+      <w:r>
+        <w:rPr>
+          <w:lang w:val="en-CA"/>
+        </w:rPr>
+        <w:t>pyOHM</w:t>
+      </w:r>
+      <w:proofErr w:type="spellEnd"/>
+      <w:r>
+        <w:rPr>
+          <w:lang w:val="en-CA"/>
+        </w:rPr>
+        <w:t xml:space="preserve"> </w:t>
       </w:r>
       <w:r>
         <w:rPr>
@@ -347,7 +444,21 @@
         <w:rPr>
           <w:lang w:val="en-CA"/>
         </w:rPr>
-        <w:t>Comparing softwares :</w:t>
+        <w:t xml:space="preserve">Comparing </w:t>
+      </w:r>
+      <w:proofErr w:type="spellStart"/>
+      <w:r>
+        <w:rPr>
+          <w:lang w:val="en-CA"/>
+        </w:rPr>
+        <w:t>softwares</w:t>
+      </w:r>
+      <w:proofErr w:type="spellEnd"/>
+      <w:r>
+        <w:rPr>
+          <w:lang w:val="en-CA"/>
+        </w:rPr>
+        <w:t xml:space="preserve"> :</w:t>
       </w:r>
     </w:p>
     <w:p>
@@ -603,36 +714,70 @@
           <w:bCs/>
           <w:lang w:val="en-CA"/>
         </w:rPr>
-        <w:t>1. MSI Afterburner with RivaTuner Statistics Server (RTSS)</w:t>
-      </w:r>
-    </w:p>
-    <w:p>
+        <w:t xml:space="preserve">1. MSI Afterburner with </w:t>
+      </w:r>
+      <w:proofErr w:type="spellStart"/>
       <w:r>
         <w:rPr>
           <w:b/>
           <w:bCs/>
           <w:lang w:val="en-CA"/>
         </w:rPr>
-        <w:t>Primary Use:</w:t>
-      </w:r>
-      <w:r>
-        <w:rPr>
-          <w:lang w:val="en-CA"/>
-        </w:rPr>
-        <w:t> GPU overclocking, hardware monitoring, and FPS tracking.</w:t>
-      </w:r>
-      <w:r>
-        <w:rPr>
-          <w:lang w:val="en-CA"/>
-        </w:rPr>
-        <w:br/>
-      </w:r>
+        <w:t>RivaTuner</w:t>
+      </w:r>
+      <w:proofErr w:type="spellEnd"/>
       <w:r>
         <w:rPr>
           <w:b/>
           <w:bCs/>
-        </w:rPr>
-        <w:t>Key Features:</w:t>
+          <w:lang w:val="en-CA"/>
+        </w:rPr>
+        <w:t xml:space="preserve"> Statistics Server (RTSS)</w:t>
+      </w:r>
+    </w:p>
+    <w:p>
+      <w:r>
+        <w:rPr>
+          <w:b/>
+          <w:bCs/>
+          <w:lang w:val="en-CA"/>
+        </w:rPr>
+        <w:t>Primary Use:</w:t>
+      </w:r>
+      <w:r>
+        <w:rPr>
+          <w:lang w:val="en-CA"/>
+        </w:rPr>
+        <w:t> GPU overclocking, hardware monitoring, and FPS tracking.</w:t>
+      </w:r>
+      <w:r>
+        <w:rPr>
+          <w:lang w:val="en-CA"/>
+        </w:rPr>
+        <w:br/>
+      </w:r>
+      <w:r>
+        <w:rPr>
+          <w:b/>
+          <w:bCs/>
+        </w:rPr>
+        <w:t xml:space="preserve">Key </w:t>
+      </w:r>
+      <w:proofErr w:type="spellStart"/>
+      <w:r>
+        <w:rPr>
+          <w:b/>
+          <w:bCs/>
+        </w:rPr>
+        <w:t>Features</w:t>
+      </w:r>
+      <w:proofErr w:type="spellEnd"/>
+      <w:r>
+        <w:rPr>
+          <w:b/>
+          <w:bCs/>
+        </w:rPr>
+        <w:t>:</w:t>
       </w:r>
     </w:p>
     <w:p>
@@ -1028,7 +1173,23 @@
           <w:b/>
           <w:bCs/>
         </w:rPr>
-        <w:t>Key Features:</w:t>
+        <w:t xml:space="preserve">Key </w:t>
+      </w:r>
+      <w:proofErr w:type="spellStart"/>
+      <w:r>
+        <w:rPr>
+          <w:b/>
+          <w:bCs/>
+        </w:rPr>
+        <w:t>Features</w:t>
+      </w:r>
+      <w:proofErr w:type="spellEnd"/>
+      <w:r>
+        <w:rPr>
+          <w:b/>
+          <w:bCs/>
+        </w:rPr>
+        <w:t>:</w:t>
       </w:r>
     </w:p>
     <w:p>
@@ -1068,7 +1229,23 @@
           <w:b/>
           <w:bCs/>
         </w:rPr>
-        <w:t>Basic Metrics:</w:t>
+        <w:t xml:space="preserve">Basic </w:t>
+      </w:r>
+      <w:proofErr w:type="spellStart"/>
+      <w:r>
+        <w:rPr>
+          <w:b/>
+          <w:bCs/>
+        </w:rPr>
+        <w:t>Metrics</w:t>
+      </w:r>
+      <w:proofErr w:type="spellEnd"/>
+      <w:r>
+        <w:rPr>
+          <w:b/>
+          <w:bCs/>
+        </w:rPr>
+        <w:t>:</w:t>
       </w:r>
       <w:r>
         <w:t> FPS, CPU/GPU/RAM usage 914.</w:t>
@@ -1106,12 +1283,21 @@
           <w:numId w:val="3"/>
         </w:numPr>
       </w:pPr>
+      <w:proofErr w:type="spellStart"/>
       <w:r>
         <w:rPr>
           <w:b/>
           <w:bCs/>
         </w:rPr>
-        <w:t>Additional Tools:</w:t>
+        <w:t>Additional</w:t>
+      </w:r>
+      <w:proofErr w:type="spellEnd"/>
+      <w:r>
+        <w:rPr>
+          <w:b/>
+          <w:bCs/>
+        </w:rPr>
+        <w:t xml:space="preserve"> Tools:</w:t>
       </w:r>
     </w:p>
     <w:p>
@@ -1366,11 +1552,19 @@
           <w:lang w:val="en-CA"/>
         </w:rPr>
       </w:pPr>
-      <w:r>
-        <w:rPr>
-          <w:lang w:val="en-CA"/>
-        </w:rPr>
-        <w:t>Downaloading needed libraries :</w:t>
+      <w:proofErr w:type="spellStart"/>
+      <w:r>
+        <w:rPr>
+          <w:lang w:val="en-CA"/>
+        </w:rPr>
+        <w:t>Downaloading</w:t>
+      </w:r>
+      <w:proofErr w:type="spellEnd"/>
+      <w:r>
+        <w:rPr>
+          <w:lang w:val="en-CA"/>
+        </w:rPr>
+        <w:t xml:space="preserve"> needed libraries :</w:t>
       </w:r>
       <w:r>
         <w:rPr>
@@ -1389,8 +1583,58 @@
         <w:rPr>
           <w:lang w:val="en-CA"/>
         </w:rPr>
-        <w:t>pip install psutil GPUtil py-cpuinfo PyQt5 wmi</w:t>
-      </w:r>
+        <w:t xml:space="preserve">pip install </w:t>
+      </w:r>
+      <w:proofErr w:type="spellStart"/>
+      <w:r>
+        <w:rPr>
+          <w:lang w:val="en-CA"/>
+        </w:rPr>
+        <w:t>psutil</w:t>
+      </w:r>
+      <w:proofErr w:type="spellEnd"/>
+      <w:r>
+        <w:rPr>
+          <w:lang w:val="en-CA"/>
+        </w:rPr>
+        <w:t xml:space="preserve"> </w:t>
+      </w:r>
+      <w:proofErr w:type="spellStart"/>
+      <w:r>
+        <w:rPr>
+          <w:lang w:val="en-CA"/>
+        </w:rPr>
+        <w:t>GPUtil</w:t>
+      </w:r>
+      <w:proofErr w:type="spellEnd"/>
+      <w:r>
+        <w:rPr>
+          <w:lang w:val="en-CA"/>
+        </w:rPr>
+        <w:t xml:space="preserve"> </w:t>
+      </w:r>
+      <w:proofErr w:type="spellStart"/>
+      <w:r>
+        <w:rPr>
+          <w:lang w:val="en-CA"/>
+        </w:rPr>
+        <w:t>py-cpuinfo</w:t>
+      </w:r>
+      <w:proofErr w:type="spellEnd"/>
+      <w:r>
+        <w:rPr>
+          <w:lang w:val="en-CA"/>
+        </w:rPr>
+        <w:t xml:space="preserve"> PyQt5 </w:t>
+      </w:r>
+      <w:proofErr w:type="spellStart"/>
+      <w:r>
+        <w:rPr>
+          <w:lang w:val="en-CA"/>
+        </w:rPr>
+        <w:t>wmi</w:t>
+      </w:r>
+      <w:proofErr w:type="spellEnd"/>
       <w:r>
         <w:rPr>
           <w:lang w:val="en-CA"/>
@@ -1408,7 +1652,21 @@
         <w:rPr>
           <w:lang w:val="en-CA"/>
         </w:rPr>
-        <w:t>After doing this, install and launch OpenHardwareMonitor, open up options tab and search for Web Server and enable it</w:t>
+        <w:t xml:space="preserve">After doing this, install and launch </w:t>
+      </w:r>
+      <w:proofErr w:type="spellStart"/>
+      <w:r>
+        <w:rPr>
+          <w:lang w:val="en-CA"/>
+        </w:rPr>
+        <w:t>OpenHardwareMonitor</w:t>
+      </w:r>
+      <w:proofErr w:type="spellEnd"/>
+      <w:r>
+        <w:rPr>
+          <w:lang w:val="en-CA"/>
+        </w:rPr>
+        <w:t>, open up options tab and search for Web Server and enable it</w:t>
       </w:r>
       <w:r>
         <w:rPr>
@@ -1445,6 +1703,7 @@
           <w:lang w:val="en-CA"/>
         </w:rPr>
       </w:pPr>
+      <w:proofErr w:type="spellStart"/>
       <w:r>
         <w:rPr>
           <w:b/>
@@ -1453,6 +1712,7 @@
         </w:rPr>
         <w:t>Authentification</w:t>
       </w:r>
+      <w:proofErr w:type="spellEnd"/>
       <w:r>
         <w:rPr>
           <w:lang w:val="en-CA"/>
@@ -1510,21 +1770,37 @@
           <w:color w:val="EE0000"/>
           <w:lang w:val="en-CA"/>
         </w:rPr>
-        <w:t>&lt;WebServer&gt;</w:t>
-      </w:r>
-    </w:p>
-    <w:p>
-      <w:pPr>
+        <w:t>&lt;</w:t>
+      </w:r>
+      <w:proofErr w:type="spellStart"/>
+      <w:r>
         <w:rPr>
           <w:color w:val="EE0000"/>
           <w:lang w:val="en-CA"/>
         </w:rPr>
-      </w:pPr>
+        <w:t>WebServer</w:t>
+      </w:r>
+      <w:proofErr w:type="spellEnd"/>
       <w:r>
         <w:rPr>
           <w:color w:val="EE0000"/>
           <w:lang w:val="en-CA"/>
         </w:rPr>
+        <w:t>&gt;</w:t>
+      </w:r>
+    </w:p>
+    <w:p>
+      <w:pPr>
+        <w:rPr>
+          <w:color w:val="EE0000"/>
+          <w:lang w:val="en-CA"/>
+        </w:rPr>
+      </w:pPr>
+      <w:r>
+        <w:rPr>
+          <w:color w:val="EE0000"/>
+          <w:lang w:val="en-CA"/>
+        </w:rPr>
         <w:t xml:space="preserve">  &lt;Enabled&gt;true&lt;/Enabled&gt;</w:t>
       </w:r>
     </w:p>
@@ -1558,21 +1834,77 @@
         <w:rPr>
           <w:color w:val="EE0000"/>
         </w:rPr>
-        <w:t xml:space="preserve">  &lt;Password&gt;VotreMotDePasse&lt;/Password&gt;</w:t>
-      </w:r>
-    </w:p>
-    <w:p>
-      <w:pPr>
+        <w:t xml:space="preserve">  &lt;</w:t>
+      </w:r>
+      <w:proofErr w:type="spellStart"/>
+      <w:r>
         <w:rPr>
           <w:color w:val="EE0000"/>
         </w:rPr>
-      </w:pPr>
+        <w:t>Password</w:t>
+      </w:r>
+      <w:proofErr w:type="spellEnd"/>
       <w:r>
         <w:rPr>
           <w:color w:val="EE0000"/>
         </w:rPr>
+        <w:t>&gt;</w:t>
+      </w:r>
+      <w:proofErr w:type="spellStart"/>
+      <w:r>
+        <w:rPr>
+          <w:color w:val="EE0000"/>
+        </w:rPr>
+        <w:t>VotreMotDePasse</w:t>
+      </w:r>
+      <w:proofErr w:type="spellEnd"/>
+      <w:r>
+        <w:rPr>
+          <w:color w:val="EE0000"/>
+        </w:rPr>
+        <w:t>&lt;/</w:t>
+      </w:r>
+      <w:proofErr w:type="spellStart"/>
+      <w:r>
+        <w:rPr>
+          <w:color w:val="EE0000"/>
+        </w:rPr>
+        <w:t>Password</w:t>
+      </w:r>
+      <w:proofErr w:type="spellEnd"/>
+      <w:r>
+        <w:rPr>
+          <w:color w:val="EE0000"/>
+        </w:rPr>
+        <w:t>&gt;</w:t>
+      </w:r>
+    </w:p>
+    <w:p>
+      <w:pPr>
+        <w:rPr>
+          <w:color w:val="EE0000"/>
+        </w:rPr>
+      </w:pPr>
+      <w:r>
+        <w:rPr>
+          <w:color w:val="EE0000"/>
+        </w:rPr>
         <w:lastRenderedPageBreak/>
-        <w:t>&lt;/WebServer&gt;</w:t>
+        <w:t>&lt;/</w:t>
+      </w:r>
+      <w:proofErr w:type="spellStart"/>
+      <w:r>
+        <w:rPr>
+          <w:color w:val="EE0000"/>
+        </w:rPr>
+        <w:t>WebServer</w:t>
+      </w:r>
+      <w:proofErr w:type="spellEnd"/>
+      <w:r>
+        <w:rPr>
+          <w:color w:val="EE0000"/>
+        </w:rPr>
+        <w:t>&gt;</w:t>
       </w:r>
     </w:p>
     <w:p>
@@ -1616,7 +1948,23 @@
         </w:numPr>
       </w:pPr>
       <w:r>
-        <w:t>Utiliser psutil.cpu_percent(interval=1) pour l’utilisation CPU.</w:t>
+        <w:t xml:space="preserve">Utiliser </w:t>
+      </w:r>
+      <w:proofErr w:type="spellStart"/>
+      <w:r>
+        <w:t>psutil.cpu_percent</w:t>
+      </w:r>
+      <w:proofErr w:type="spellEnd"/>
+      <w:r>
+        <w:t>(</w:t>
+      </w:r>
+      <w:proofErr w:type="spellStart"/>
+      <w:r>
+        <w:t>interval</w:t>
+      </w:r>
+      <w:proofErr w:type="spellEnd"/>
+      <w:r>
+        <w:t>=1) pour l’utilisation CPU.</w:t>
       </w:r>
     </w:p>
     <w:p>
@@ -1627,7 +1975,23 @@
         </w:numPr>
       </w:pPr>
       <w:r>
-        <w:t>Utiliser wmi ou OpenHardwareMonitor pour température CPU.</w:t>
+        <w:t xml:space="preserve">Utiliser </w:t>
+      </w:r>
+      <w:proofErr w:type="spellStart"/>
+      <w:r>
+        <w:t>wmi</w:t>
+      </w:r>
+      <w:proofErr w:type="spellEnd"/>
+      <w:r>
+        <w:t xml:space="preserve"> ou </w:t>
+      </w:r>
+      <w:proofErr w:type="spellStart"/>
+      <w:r>
+        <w:t>OpenHardwareMonitor</w:t>
+      </w:r>
+      <w:proofErr w:type="spellEnd"/>
+      <w:r>
+        <w:t xml:space="preserve"> pour température CPU.</w:t>
       </w:r>
     </w:p>
     <w:p>
@@ -1656,7 +2020,15 @@
         </w:numPr>
       </w:pPr>
       <w:r>
-        <w:t>Utiliser GPUtil.getGPUs() pour % utilisation et température GPU.</w:t>
+        <w:t xml:space="preserve">Utiliser </w:t>
+      </w:r>
+      <w:proofErr w:type="spellStart"/>
+      <w:r>
+        <w:t>GPUtil.getGPUs</w:t>
+      </w:r>
+      <w:proofErr w:type="spellEnd"/>
+      <w:r>
+        <w:t>() pour % utilisation et température GPU.</w:t>
       </w:r>
     </w:p>
     <w:p>
@@ -1718,7 +2090,15 @@
         </w:numPr>
       </w:pPr>
       <w:r>
-        <w:t>FPS: (placeholder)</w:t>
+        <w:t>FPS: (</w:t>
+      </w:r>
+      <w:proofErr w:type="spellStart"/>
+      <w:r>
+        <w:t>placeholder</w:t>
+      </w:r>
+      <w:proofErr w:type="spellEnd"/>
+      <w:r>
+        <w:t>)</w:t>
       </w:r>
     </w:p>
     <w:p>
@@ -1733,8 +2113,17 @@
           <w:b/>
           <w:bCs/>
         </w:rPr>
-        <w:t>FPS tracking</w:t>
-      </w:r>
+        <w:t xml:space="preserve">FPS </w:t>
+      </w:r>
+      <w:proofErr w:type="spellStart"/>
+      <w:r>
+        <w:rPr>
+          <w:b/>
+          <w:bCs/>
+        </w:rPr>
+        <w:t>tracking</w:t>
+      </w:r>
+      <w:proofErr w:type="spellEnd"/>
       <w:r>
         <w:t xml:space="preserve"> (facultatif pour cette phase) :</w:t>
       </w:r>
@@ -1809,7 +2198,23 @@
         </w:numPr>
       </w:pPr>
       <w:r>
-        <w:t>Fond transparent (setAttribute(Qt.WA_TranslucentBackground)).</w:t>
+        <w:t>Fond transparent (</w:t>
+      </w:r>
+      <w:proofErr w:type="spellStart"/>
+      <w:r>
+        <w:t>setAttribute</w:t>
+      </w:r>
+      <w:proofErr w:type="spellEnd"/>
+      <w:r>
+        <w:t>(</w:t>
+      </w:r>
+      <w:proofErr w:type="spellStart"/>
+      <w:r>
+        <w:t>Qt.WA_TranslucentBackground</w:t>
+      </w:r>
+      <w:proofErr w:type="spellEnd"/>
+      <w:r>
+        <w:t>)).</w:t>
       </w:r>
     </w:p>
     <w:p>
@@ -1820,7 +2225,31 @@
         </w:numPr>
       </w:pPr>
       <w:r>
-        <w:t>Toujours au-dessus (setWindowFlags(Qt.WindowStaysOnTopHint | Qt.FramelessWindowHint)).</w:t>
+        <w:t>Toujours au-dessus (</w:t>
+      </w:r>
+      <w:proofErr w:type="spellStart"/>
+      <w:r>
+        <w:t>setWindowFlags</w:t>
+      </w:r>
+      <w:proofErr w:type="spellEnd"/>
+      <w:r>
+        <w:t>(</w:t>
+      </w:r>
+      <w:proofErr w:type="spellStart"/>
+      <w:r>
+        <w:t>Qt.WindowStaysOnTopHint</w:t>
+      </w:r>
+      <w:proofErr w:type="spellEnd"/>
+      <w:r>
+        <w:t xml:space="preserve"> | </w:t>
+      </w:r>
+      <w:proofErr w:type="spellStart"/>
+      <w:r>
+        <w:t>Qt.FramelessWindowHint</w:t>
+      </w:r>
+      <w:proofErr w:type="spellEnd"/>
+      <w:r>
+        <w:t>)).</w:t>
       </w:r>
     </w:p>
     <w:p>
@@ -1848,8 +2277,21 @@
           <w:numId w:val="6"/>
         </w:numPr>
       </w:pPr>
-      <w:r>
-        <w:t>QLabel mis à jour toutes les 500 ms via QTimer.</w:t>
+      <w:proofErr w:type="spellStart"/>
+      <w:r>
+        <w:t>QLabel</w:t>
+      </w:r>
+      <w:proofErr w:type="spellEnd"/>
+      <w:r>
+        <w:t xml:space="preserve"> mis à jour toutes les 500 ms via </w:t>
+      </w:r>
+      <w:proofErr w:type="spellStart"/>
+      <w:r>
+        <w:t>QTimer</w:t>
+      </w:r>
+      <w:proofErr w:type="spellEnd"/>
+      <w:r>
+        <w:t>.</w:t>
       </w:r>
     </w:p>
     <w:p>
@@ -1955,7 +2397,15 @@
         </w:numPr>
       </w:pPr>
       <w:r>
-        <w:t>Optimiser refresh → pas plus de 1 update / 0.5 sec.</w:t>
+        <w:t xml:space="preserve">Optimiser </w:t>
+      </w:r>
+      <w:proofErr w:type="spellStart"/>
+      <w:r>
+        <w:t>refresh</w:t>
+      </w:r>
+      <w:proofErr w:type="spellEnd"/>
+      <w:r>
+        <w:t xml:space="preserve"> → pas plus de 1 update / 0.5 sec.</w:t>
       </w:r>
     </w:p>
     <w:p>
@@ -2307,7 +2757,15 @@
         <w:br/>
       </w:r>
       <w:r>
-        <w:t xml:space="preserve">options a la fin : </w:t>
+        <w:t xml:space="preserve">options </w:t>
+      </w:r>
+      <w:proofErr w:type="spellStart"/>
+      <w:r>
+        <w:t>a</w:t>
+      </w:r>
+      <w:proofErr w:type="spellEnd"/>
+      <w:r>
+        <w:t xml:space="preserve"> la fin : </w:t>
       </w:r>
     </w:p>
     <w:p>
@@ -2350,7 +2808,21 @@
           <w:lang w:val="en-CA"/>
         </w:rPr>
         <w:lastRenderedPageBreak/>
-        <w:t xml:space="preserve">make a good ui for </w:t>
+        <w:t xml:space="preserve">make a good </w:t>
+      </w:r>
+      <w:proofErr w:type="spellStart"/>
+      <w:r>
+        <w:rPr>
+          <w:lang w:val="en-CA"/>
+        </w:rPr>
+        <w:t>ui</w:t>
+      </w:r>
+      <w:proofErr w:type="spellEnd"/>
+      <w:r>
+        <w:rPr>
+          <w:lang w:val="en-CA"/>
+        </w:rPr>
+        <w:t xml:space="preserve"> for </w:t>
       </w:r>
       <w:r>
         <w:rPr>
@@ -2389,23 +2861,193 @@
       <w:pPr>
         <w:pStyle w:val="Titre3"/>
       </w:pPr>
-      <w:r>
-        <w:t>Mid way jai remarque un p</w:t>
+      <w:proofErr w:type="spellStart"/>
+      <w:r>
+        <w:t>Mid</w:t>
+      </w:r>
+      <w:proofErr w:type="spellEnd"/>
+      <w:r>
+        <w:t xml:space="preserve"> </w:t>
+      </w:r>
+      <w:proofErr w:type="spellStart"/>
+      <w:r>
+        <w:t>way</w:t>
+      </w:r>
+      <w:proofErr w:type="spellEnd"/>
+      <w:r>
+        <w:t xml:space="preserve"> </w:t>
+      </w:r>
+      <w:proofErr w:type="spellStart"/>
+      <w:r>
+        <w:t>jai</w:t>
+      </w:r>
+      <w:proofErr w:type="spellEnd"/>
+      <w:r>
+        <w:t xml:space="preserve"> remarque un </w:t>
+      </w:r>
+      <w:proofErr w:type="spellStart"/>
+      <w:r>
+        <w:t>p</w:t>
       </w:r>
       <w:r>
         <w:t>robleme</w:t>
       </w:r>
-    </w:p>
-    <w:p>
-      <w:r>
-        <w:t>On ne peux utiliser openhardware pour fps showing donc on va probablement switcher vers msi afterburner apis</w:t>
+      <w:proofErr w:type="spellEnd"/>
+    </w:p>
+    <w:p>
+      <w:r>
+        <w:t xml:space="preserve">On ne </w:t>
+      </w:r>
+      <w:proofErr w:type="spellStart"/>
+      <w:r>
+        <w:t>peux</w:t>
+      </w:r>
+      <w:proofErr w:type="spellEnd"/>
+      <w:r>
+        <w:t xml:space="preserve"> utiliser </w:t>
+      </w:r>
+      <w:proofErr w:type="spellStart"/>
+      <w:r>
+        <w:t>openhardware</w:t>
+      </w:r>
+      <w:proofErr w:type="spellEnd"/>
+      <w:r>
+        <w:t xml:space="preserve"> pour </w:t>
+      </w:r>
+      <w:proofErr w:type="spellStart"/>
+      <w:r>
+        <w:t>fps</w:t>
+      </w:r>
+      <w:proofErr w:type="spellEnd"/>
+      <w:r>
+        <w:t xml:space="preserve"> </w:t>
+      </w:r>
+      <w:proofErr w:type="spellStart"/>
+      <w:r>
+        <w:t>showing</w:t>
+      </w:r>
+      <w:proofErr w:type="spellEnd"/>
+      <w:r>
+        <w:t xml:space="preserve"> donc on va probablement switcher vers </w:t>
+      </w:r>
+      <w:proofErr w:type="spellStart"/>
+      <w:r>
+        <w:t>msi</w:t>
+      </w:r>
+      <w:proofErr w:type="spellEnd"/>
+      <w:r>
+        <w:t xml:space="preserve"> </w:t>
+      </w:r>
+      <w:proofErr w:type="spellStart"/>
+      <w:r>
+        <w:t>afterburner</w:t>
+      </w:r>
+      <w:proofErr w:type="spellEnd"/>
+      <w:r>
+        <w:t xml:space="preserve"> apis</w:t>
       </w:r>
       <w:r>
         <w:br/>
       </w:r>
       <w:r>
         <w:br/>
-        <w:t>re changement de programme, pour msi afterburner, il faut l’installer avec son rtss, ce qui necessite quil soit en arriere plan, par contre une alternative ideale serait presentmon qui se lance aurtomatiquemenrt avec un script et qui depends de directX, donc qui ne consomme pas de rezssources ce qui est optimale pour pas trop perdre de nos ressources</w:t>
+        <w:t xml:space="preserve">re changement de programme, pour </w:t>
+      </w:r>
+      <w:proofErr w:type="spellStart"/>
+      <w:r>
+        <w:t>msi</w:t>
+      </w:r>
+      <w:proofErr w:type="spellEnd"/>
+      <w:r>
+        <w:t xml:space="preserve"> </w:t>
+      </w:r>
+      <w:proofErr w:type="spellStart"/>
+      <w:r>
+        <w:t>afterburner</w:t>
+      </w:r>
+      <w:proofErr w:type="spellEnd"/>
+      <w:r>
+        <w:t xml:space="preserve">, il faut l’installer avec son </w:t>
+      </w:r>
+      <w:proofErr w:type="spellStart"/>
+      <w:r>
+        <w:t>rtss</w:t>
+      </w:r>
+      <w:proofErr w:type="spellEnd"/>
+      <w:r>
+        <w:t xml:space="preserve">, ce qui </w:t>
+      </w:r>
+      <w:proofErr w:type="spellStart"/>
+      <w:r>
+        <w:t>necessite</w:t>
+      </w:r>
+      <w:proofErr w:type="spellEnd"/>
+      <w:r>
+        <w:t xml:space="preserve"> </w:t>
+      </w:r>
+      <w:proofErr w:type="spellStart"/>
+      <w:r>
+        <w:t>quil</w:t>
+      </w:r>
+      <w:proofErr w:type="spellEnd"/>
+      <w:r>
+        <w:t xml:space="preserve"> soit en </w:t>
+      </w:r>
+      <w:proofErr w:type="spellStart"/>
+      <w:r>
+        <w:t>arriere</w:t>
+      </w:r>
+      <w:proofErr w:type="spellEnd"/>
+      <w:r>
+        <w:t xml:space="preserve"> plan, par contre une alternative </w:t>
+      </w:r>
+      <w:proofErr w:type="spellStart"/>
+      <w:r>
+        <w:t>ideale</w:t>
+      </w:r>
+      <w:proofErr w:type="spellEnd"/>
+      <w:r>
+        <w:t xml:space="preserve"> serait </w:t>
+      </w:r>
+      <w:proofErr w:type="spellStart"/>
+      <w:r>
+        <w:t>presentmon</w:t>
+      </w:r>
+      <w:proofErr w:type="spellEnd"/>
+      <w:r>
+        <w:t xml:space="preserve"> qui se lance </w:t>
+      </w:r>
+      <w:proofErr w:type="spellStart"/>
+      <w:r>
+        <w:t>aurtomatiquemenrt</w:t>
+      </w:r>
+      <w:proofErr w:type="spellEnd"/>
+      <w:r>
+        <w:t xml:space="preserve"> avec un script et qui </w:t>
+      </w:r>
+      <w:proofErr w:type="spellStart"/>
+      <w:r>
+        <w:t>depends</w:t>
+      </w:r>
+      <w:proofErr w:type="spellEnd"/>
+      <w:r>
+        <w:t xml:space="preserve"> de </w:t>
+      </w:r>
+      <w:proofErr w:type="spellStart"/>
+      <w:r>
+        <w:t>directX</w:t>
+      </w:r>
+      <w:proofErr w:type="spellEnd"/>
+      <w:r>
+        <w:t xml:space="preserve">, donc qui ne consomme pas de </w:t>
+      </w:r>
+      <w:proofErr w:type="spellStart"/>
+      <w:r>
+        <w:t>rezssources</w:t>
+      </w:r>
+      <w:proofErr w:type="spellEnd"/>
+      <w:r>
+        <w:t xml:space="preserve"> ce qui est optimale pour pas trop perdre de nos ressources</w:t>
       </w:r>
       <w:r>
         <w:br/>
@@ -2426,27 +3068,531 @@
       </w:r>
     </w:p>
     <w:p>
-      <w:pPr>
-        <w:rPr>
-          <w:sz w:val="20"/>
-          <w:szCs w:val="20"/>
-        </w:rPr>
-      </w:pPr>
-      <w:r>
-        <w:t>A l’aide de la bibliotheque dxcam et deque de collections et la biblio time, jai reussi a faire en sorte que le fps moyen et fps actuel sois affiché, mais il est bloqué a 60hz (62fps) qui est le taux de rafraichissemlent de l’os (Qtimer est bloqué par ca)</w:t>
+      <w:r>
+        <w:t xml:space="preserve">A l’aide de la </w:t>
+      </w:r>
+      <w:proofErr w:type="spellStart"/>
+      <w:r>
+        <w:t>bibliotheque</w:t>
+      </w:r>
+      <w:proofErr w:type="spellEnd"/>
+      <w:r>
+        <w:t xml:space="preserve"> </w:t>
+      </w:r>
+      <w:proofErr w:type="spellStart"/>
+      <w:r>
+        <w:t>dxcam</w:t>
+      </w:r>
+      <w:proofErr w:type="spellEnd"/>
+      <w:r>
+        <w:t xml:space="preserve"> et </w:t>
+      </w:r>
+      <w:proofErr w:type="spellStart"/>
+      <w:r>
+        <w:t>deque</w:t>
+      </w:r>
+      <w:proofErr w:type="spellEnd"/>
+      <w:r>
+        <w:t xml:space="preserve"> de collections et la biblio time, </w:t>
+      </w:r>
+      <w:proofErr w:type="spellStart"/>
+      <w:r>
+        <w:t>jai</w:t>
+      </w:r>
+      <w:proofErr w:type="spellEnd"/>
+      <w:r>
+        <w:t xml:space="preserve"> </w:t>
+      </w:r>
+      <w:proofErr w:type="spellStart"/>
+      <w:r>
+        <w:t>reussi</w:t>
+      </w:r>
+      <w:proofErr w:type="spellEnd"/>
+      <w:r>
+        <w:t xml:space="preserve"> </w:t>
+      </w:r>
+      <w:proofErr w:type="spellStart"/>
+      <w:r>
+        <w:t>a</w:t>
+      </w:r>
+      <w:proofErr w:type="spellEnd"/>
+      <w:r>
+        <w:t xml:space="preserve"> faire en sorte que le </w:t>
+      </w:r>
+      <w:proofErr w:type="spellStart"/>
+      <w:r>
+        <w:t>fps</w:t>
+      </w:r>
+      <w:proofErr w:type="spellEnd"/>
+      <w:r>
+        <w:t xml:space="preserve"> moyen et </w:t>
+      </w:r>
+      <w:proofErr w:type="spellStart"/>
+      <w:r>
+        <w:t>fps</w:t>
+      </w:r>
+      <w:proofErr w:type="spellEnd"/>
+      <w:r>
+        <w:t xml:space="preserve"> actuel sois affiché, mais il est bloqué </w:t>
+      </w:r>
+      <w:proofErr w:type="spellStart"/>
+      <w:r>
+        <w:t>a</w:t>
+      </w:r>
+      <w:proofErr w:type="spellEnd"/>
+      <w:r>
+        <w:t xml:space="preserve"> 60hz (62fps) qui est le taux de </w:t>
+      </w:r>
+      <w:proofErr w:type="spellStart"/>
+      <w:r>
+        <w:t>rafraichissemlent</w:t>
+      </w:r>
+      <w:proofErr w:type="spellEnd"/>
+      <w:r>
+        <w:t xml:space="preserve"> de l’os (</w:t>
+      </w:r>
+      <w:proofErr w:type="spellStart"/>
+      <w:r>
+        <w:t>Qtimer</w:t>
+      </w:r>
+      <w:proofErr w:type="spellEnd"/>
+      <w:r>
+        <w:t xml:space="preserve"> est bloqué par ca)</w:t>
       </w:r>
       <w:r>
         <w:br/>
       </w:r>
       <w:r>
         <w:br/>
-        <w:t xml:space="preserve">alors ce quon peut faire maintenant cest de lier notre code python a une de ces bibliotheques : </w:t>
-      </w:r>
-      <w:r>
-        <w:t>OpenGL, DirectX, ou le VBlank</w:t>
-      </w:r>
+        <w:t xml:space="preserve">alors ce </w:t>
+      </w:r>
+      <w:proofErr w:type="spellStart"/>
+      <w:r>
+        <w:t>quon</w:t>
+      </w:r>
+      <w:proofErr w:type="spellEnd"/>
+      <w:r>
+        <w:t xml:space="preserve"> peut faire maintenant </w:t>
+      </w:r>
+      <w:proofErr w:type="spellStart"/>
+      <w:r>
+        <w:t>cest</w:t>
+      </w:r>
+      <w:proofErr w:type="spellEnd"/>
+      <w:r>
+        <w:t xml:space="preserve"> de lier notre code python a une de ces </w:t>
+      </w:r>
+      <w:proofErr w:type="spellStart"/>
+      <w:r>
+        <w:t>bibliotheques</w:t>
+      </w:r>
+      <w:proofErr w:type="spellEnd"/>
+      <w:r>
+        <w:t xml:space="preserve"> : </w:t>
+      </w:r>
+      <w:r>
+        <w:t xml:space="preserve">OpenGL, DirectX, ou le </w:t>
+      </w:r>
+      <w:proofErr w:type="spellStart"/>
+      <w:r>
+        <w:t>VBlank</w:t>
+      </w:r>
+      <w:proofErr w:type="spellEnd"/>
       <w:r>
         <w:t>.</w:t>
+      </w:r>
+    </w:p>
+    <w:p/>
+    <w:p/>
+    <w:p/>
+    <w:p>
+      <w:pPr>
+        <w:pStyle w:val="Titre3"/>
+        <w:rPr>
+          <w:lang w:val="en-CA"/>
+        </w:rPr>
+      </w:pPr>
+      <w:r>
+        <w:rPr>
+          <w:lang w:val="en-CA"/>
+        </w:rPr>
+        <w:t xml:space="preserve">How to see the </w:t>
+      </w:r>
+      <w:proofErr w:type="spellStart"/>
+      <w:r>
+        <w:rPr>
+          <w:lang w:val="en-CA"/>
+        </w:rPr>
+        <w:t>cpu</w:t>
+      </w:r>
+      <w:proofErr w:type="spellEnd"/>
+      <w:r>
+        <w:rPr>
+          <w:lang w:val="en-CA"/>
+        </w:rPr>
+        <w:t>/</w:t>
+      </w:r>
+      <w:proofErr w:type="spellStart"/>
+      <w:r>
+        <w:rPr>
+          <w:lang w:val="en-CA"/>
+        </w:rPr>
+        <w:t>gpu</w:t>
+      </w:r>
+      <w:proofErr w:type="spellEnd"/>
+      <w:r>
+        <w:rPr>
+          <w:lang w:val="en-CA"/>
+        </w:rPr>
+        <w:t xml:space="preserve"> temp? how to attack the problem?</w:t>
+      </w:r>
+    </w:p>
+    <w:p>
+      <w:pPr>
+        <w:rPr>
+          <w:lang w:val="en-CA"/>
+        </w:rPr>
+      </w:pPr>
+      <w:r>
+        <w:rPr>
+          <w:lang w:val="en-CA"/>
+        </w:rPr>
+        <w:t>First, the requirements to make it simple :</w:t>
+      </w:r>
+    </w:p>
+    <w:p>
+      <w:pPr>
+        <w:ind w:left="708" w:hanging="708"/>
+        <w:rPr>
+          <w:lang w:val="en-CA"/>
+        </w:rPr>
+      </w:pPr>
+      <w:r>
+        <w:rPr>
+          <w:lang w:val="en-CA"/>
+        </w:rPr>
+        <w:t xml:space="preserve">We don’t </w:t>
+      </w:r>
+      <w:proofErr w:type="spellStart"/>
+      <w:r>
+        <w:rPr>
+          <w:lang w:val="en-CA"/>
+        </w:rPr>
+        <w:t>wanna</w:t>
+      </w:r>
+      <w:proofErr w:type="spellEnd"/>
+      <w:r>
+        <w:rPr>
+          <w:lang w:val="en-CA"/>
+        </w:rPr>
+        <w:t xml:space="preserve"> install, use a server or a third party monitoring like </w:t>
+      </w:r>
+      <w:proofErr w:type="spellStart"/>
+      <w:r>
+        <w:rPr>
+          <w:lang w:val="en-CA"/>
+        </w:rPr>
+        <w:t>opemhardware</w:t>
+      </w:r>
+      <w:proofErr w:type="spellEnd"/>
+      <w:r>
+        <w:rPr>
+          <w:lang w:val="en-CA"/>
+        </w:rPr>
+        <w:t xml:space="preserve">, so what would be the answer? It would be using </w:t>
+      </w:r>
+      <w:proofErr w:type="spellStart"/>
+      <w:r>
+        <w:rPr>
+          <w:lang w:val="en-CA"/>
+        </w:rPr>
+        <w:t>librehardwaremonitorpy</w:t>
+      </w:r>
+      <w:proofErr w:type="spellEnd"/>
+      <w:r>
+        <w:rPr>
+          <w:lang w:val="en-CA"/>
+        </w:rPr>
+        <w:t>, by using this python library</w:t>
+      </w:r>
+    </w:p>
+    <w:p>
+      <w:pPr>
+        <w:ind w:left="708" w:hanging="708"/>
+        <w:rPr>
+          <w:b/>
+          <w:bCs/>
+        </w:rPr>
+      </w:pPr>
+      <w:r>
+        <w:rPr>
+          <w:lang w:val="en-CA"/>
+        </w:rPr>
+        <w:t xml:space="preserve">How to use it? </w:t>
+      </w:r>
+      <w:r>
+        <w:rPr>
+          <w:b/>
+          <w:bCs/>
+        </w:rPr>
+        <w:t>Download</w:t>
+      </w:r>
+    </w:p>
+    <w:p>
+      <w:pPr>
+        <w:numPr>
+          <w:ilvl w:val="0"/>
+          <w:numId w:val="11"/>
+        </w:numPr>
+        <w:rPr>
+          <w:lang w:val="en-CA"/>
+        </w:rPr>
+      </w:pPr>
+      <w:r>
+        <w:rPr>
+          <w:lang w:val="en-CA"/>
+        </w:rPr>
+        <w:t xml:space="preserve">Go to the official repo: </w:t>
+      </w:r>
+      <w:hyperlink r:id="rId10" w:tgtFrame="_new" w:history="1">
+        <w:proofErr w:type="spellStart"/>
+        <w:r>
+          <w:rPr>
+            <w:rStyle w:val="Lienhypertexte"/>
+            <w:lang w:val="en-CA"/>
+          </w:rPr>
+          <w:t>LibreHardwareMonitor</w:t>
+        </w:r>
+        <w:proofErr w:type="spellEnd"/>
+        <w:r>
+          <w:rPr>
+            <w:rStyle w:val="Lienhypertexte"/>
+            <w:lang w:val="en-CA"/>
+          </w:rPr>
+          <w:t xml:space="preserve"> Releases</w:t>
+        </w:r>
+      </w:hyperlink>
+    </w:p>
+    <w:p>
+      <w:pPr>
+        <w:numPr>
+          <w:ilvl w:val="0"/>
+          <w:numId w:val="11"/>
+        </w:numPr>
+        <w:rPr>
+          <w:lang w:val="en-CA"/>
+        </w:rPr>
+      </w:pPr>
+      <w:r>
+        <w:rPr>
+          <w:lang w:val="en-CA"/>
+        </w:rPr>
+        <w:t xml:space="preserve">Download the </w:t>
+      </w:r>
+      <w:r>
+        <w:rPr>
+          <w:b/>
+          <w:bCs/>
+          <w:lang w:val="en-CA"/>
+        </w:rPr>
+        <w:t>ZIP</w:t>
+      </w:r>
+      <w:r>
+        <w:rPr>
+          <w:lang w:val="en-CA"/>
+        </w:rPr>
+        <w:t xml:space="preserve"> (usually named LibreHardwareMonitor-x.x.x.zip)</w:t>
+      </w:r>
+    </w:p>
+    <w:p>
+      <w:pPr>
+        <w:numPr>
+          <w:ilvl w:val="0"/>
+          <w:numId w:val="11"/>
+        </w:numPr>
+        <w:rPr>
+          <w:lang w:val="en-CA"/>
+        </w:rPr>
+      </w:pPr>
+      <w:r>
+        <w:rPr>
+          <w:lang w:val="en-CA"/>
+        </w:rPr>
+        <w:t>Inside you’ll find LibreHardwareMonitorLib.dll (this is the one Python needs).</w:t>
+      </w:r>
+    </w:p>
+    <w:p>
+      <w:pPr>
+        <w:ind w:left="708" w:hanging="708"/>
+        <w:rPr>
+          <w:lang w:val="en-CA"/>
+        </w:rPr>
+      </w:pPr>
+      <w:r>
+        <w:rPr>
+          <w:lang w:val="en-CA"/>
+        </w:rPr>
+        <w:t xml:space="preserve">Put it in your folder, call it </w:t>
+      </w:r>
+      <w:proofErr w:type="spellStart"/>
+      <w:r>
+        <w:rPr>
+          <w:lang w:val="en-CA"/>
+        </w:rPr>
+        <w:t>temps_program</w:t>
+      </w:r>
+      <w:proofErr w:type="spellEnd"/>
+      <w:r>
+        <w:rPr>
+          <w:lang w:val="en-CA"/>
+        </w:rPr>
+        <w:t xml:space="preserve"> or </w:t>
+      </w:r>
+      <w:proofErr w:type="spellStart"/>
+      <w:r>
+        <w:rPr>
+          <w:lang w:val="en-CA"/>
+        </w:rPr>
+        <w:t>sm</w:t>
+      </w:r>
+      <w:proofErr w:type="spellEnd"/>
+      <w:r>
+        <w:rPr>
+          <w:lang w:val="en-CA"/>
+        </w:rPr>
+        <w:t xml:space="preserve"> but I called it </w:t>
+      </w:r>
+      <w:proofErr w:type="spellStart"/>
+      <w:r>
+        <w:rPr>
+          <w:lang w:val="en-CA"/>
+        </w:rPr>
+        <w:t>LibreHardwareMonitorLib</w:t>
+      </w:r>
+      <w:proofErr w:type="spellEnd"/>
+      <w:r>
+        <w:rPr>
+          <w:lang w:val="en-CA"/>
+        </w:rPr>
+        <w:t xml:space="preserve"> </w:t>
+      </w:r>
+      <w:r>
+        <w:rPr>
+          <w:lang w:val="en-CA"/>
+        </w:rPr>
+        <w:t xml:space="preserve">How to use it? </w:t>
+      </w:r>
+    </w:p>
+    <w:p>
+      <w:pPr>
+        <w:ind w:left="708" w:hanging="708"/>
+        <w:rPr>
+          <w:lang w:val="en-CA"/>
+        </w:rPr>
+      </w:pPr>
+      <w:r>
+        <w:rPr>
+          <w:lang w:val="en-CA"/>
+        </w:rPr>
+        <w:t>How to use it??</w:t>
+      </w:r>
+    </w:p>
+    <w:p>
+      <w:pPr>
+        <w:ind w:left="708" w:hanging="708"/>
+        <w:rPr>
+          <w:lang w:val="en-CA"/>
+        </w:rPr>
+      </w:pPr>
+      <w:r>
+        <w:rPr>
+          <w:lang w:val="en-CA"/>
+        </w:rPr>
+        <w:lastRenderedPageBreak/>
+        <w:t>The link :</w:t>
+      </w:r>
+      <w:r>
+        <w:rPr>
+          <w:lang w:val="en-CA"/>
+        </w:rPr>
+        <w:t xml:space="preserve"> </w:t>
+      </w:r>
+      <w:hyperlink r:id="rId11" w:history="1">
+        <w:r>
+          <w:rPr>
+            <w:rStyle w:val="Lienhypertexte"/>
+            <w:lang w:val="en-CA"/>
+          </w:rPr>
+          <w:t>https://github.com/LibreHardwareMonitor/LibreHardwareMonitor/releases</w:t>
+        </w:r>
+      </w:hyperlink>
+    </w:p>
+    <w:p>
+      <w:pPr>
+        <w:ind w:left="708" w:hanging="708"/>
+        <w:rPr>
+          <w:lang w:val="en-CA"/>
+        </w:rPr>
+      </w:pPr>
+      <w:r>
+        <w:rPr>
+          <w:lang w:val="en-CA"/>
+        </w:rPr>
+        <w:t>How to implement it?</w:t>
+      </w:r>
+      <w:r>
+        <w:rPr>
+          <w:lang w:val="en-CA"/>
+        </w:rPr>
+        <w:br/>
+      </w:r>
+    </w:p>
+    <w:p>
+      <w:pPr>
+        <w:ind w:left="708" w:hanging="708"/>
+        <w:rPr>
+          <w:lang w:val="en-CA"/>
+        </w:rPr>
+      </w:pPr>
+      <w:r>
+        <w:rPr>
+          <w:lang w:val="en-CA"/>
+        </w:rPr>
+        <w:drawing>
+          <wp:inline distT="0" distB="0" distL="0" distR="0" wp14:anchorId="0A253F9F" wp14:editId="340C4000">
+            <wp:extent cx="5760720" cy="5818505"/>
+            <wp:effectExtent l="0" t="0" r="0" b="0"/>
+            <wp:docPr id="1767708767" name="Image 1"/>
+            <wp:cNvGraphicFramePr>
+              <a:graphicFrameLocks xmlns:a="http://schemas.openxmlformats.org/drawingml/2006/main" noChangeAspect="1"/>
+            </wp:cNvGraphicFramePr>
+            <a:graphic xmlns:a="http://schemas.openxmlformats.org/drawingml/2006/main">
+              <a:graphicData uri="http://schemas.openxmlformats.org/drawingml/2006/picture">
+                <pic:pic xmlns:pic="http://schemas.openxmlformats.org/drawingml/2006/picture">
+                  <pic:nvPicPr>
+                    <pic:cNvPr id="1767708767" name=""/>
+                    <pic:cNvPicPr/>
+                  </pic:nvPicPr>
+                  <pic:blipFill>
+                    <a:blip r:embed="rId12"/>
+                    <a:stretch>
+                      <a:fillRect/>
+                    </a:stretch>
+                  </pic:blipFill>
+                  <pic:spPr>
+                    <a:xfrm>
+                      <a:off x="0" y="0"/>
+                      <a:ext cx="5760720" cy="5818505"/>
+                    </a:xfrm>
+                    <a:prstGeom prst="rect">
+                      <a:avLst/>
+                    </a:prstGeom>
+                  </pic:spPr>
+                </pic:pic>
+              </a:graphicData>
+            </a:graphic>
+          </wp:inline>
+        </w:drawing>
       </w:r>
     </w:p>
     <w:sectPr>
@@ -3204,6 +4350,155 @@
     </w:lvl>
   </w:abstractNum>
   <w:abstractNum w:abstractNumId="6" w15:restartNumberingAfterBreak="0">
+    <w:nsid w:val="4A875DF8"/>
+    <w:multiLevelType w:val="multilevel"/>
+    <w:tmpl w:val="8C5635EA"/>
+    <w:lvl w:ilvl="0">
+      <w:start w:val="1"/>
+      <w:numFmt w:val="bullet"/>
+      <w:lvlText w:val=""/>
+      <w:lvlJc w:val="left"/>
+      <w:pPr>
+        <w:tabs>
+          <w:tab w:val="num" w:pos="720"/>
+        </w:tabs>
+        <w:ind w:left="720" w:hanging="360"/>
+      </w:pPr>
+      <w:rPr>
+        <w:rFonts w:ascii="Symbol" w:hAnsi="Symbol" w:hint="default"/>
+        <w:sz w:val="20"/>
+      </w:rPr>
+    </w:lvl>
+    <w:lvl w:ilvl="1" w:tentative="1">
+      <w:start w:val="1"/>
+      <w:numFmt w:val="bullet"/>
+      <w:lvlText w:val="o"/>
+      <w:lvlJc w:val="left"/>
+      <w:pPr>
+        <w:tabs>
+          <w:tab w:val="num" w:pos="1440"/>
+        </w:tabs>
+        <w:ind w:left="1440" w:hanging="360"/>
+      </w:pPr>
+      <w:rPr>
+        <w:rFonts w:ascii="Courier New" w:hAnsi="Courier New" w:hint="default"/>
+        <w:sz w:val="20"/>
+      </w:rPr>
+    </w:lvl>
+    <w:lvl w:ilvl="2" w:tentative="1">
+      <w:start w:val="1"/>
+      <w:numFmt w:val="bullet"/>
+      <w:lvlText w:val=""/>
+      <w:lvlJc w:val="left"/>
+      <w:pPr>
+        <w:tabs>
+          <w:tab w:val="num" w:pos="2160"/>
+        </w:tabs>
+        <w:ind w:left="2160" w:hanging="360"/>
+      </w:pPr>
+      <w:rPr>
+        <w:rFonts w:ascii="Wingdings" w:hAnsi="Wingdings" w:hint="default"/>
+        <w:sz w:val="20"/>
+      </w:rPr>
+    </w:lvl>
+    <w:lvl w:ilvl="3" w:tentative="1">
+      <w:start w:val="1"/>
+      <w:numFmt w:val="bullet"/>
+      <w:lvlText w:val=""/>
+      <w:lvlJc w:val="left"/>
+      <w:pPr>
+        <w:tabs>
+          <w:tab w:val="num" w:pos="2880"/>
+        </w:tabs>
+        <w:ind w:left="2880" w:hanging="360"/>
+      </w:pPr>
+      <w:rPr>
+        <w:rFonts w:ascii="Wingdings" w:hAnsi="Wingdings" w:hint="default"/>
+        <w:sz w:val="20"/>
+      </w:rPr>
+    </w:lvl>
+    <w:lvl w:ilvl="4" w:tentative="1">
+      <w:start w:val="1"/>
+      <w:numFmt w:val="bullet"/>
+      <w:lvlText w:val=""/>
+      <w:lvlJc w:val="left"/>
+      <w:pPr>
+        <w:tabs>
+          <w:tab w:val="num" w:pos="3600"/>
+        </w:tabs>
+        <w:ind w:left="3600" w:hanging="360"/>
+      </w:pPr>
+      <w:rPr>
+        <w:rFonts w:ascii="Wingdings" w:hAnsi="Wingdings" w:hint="default"/>
+        <w:sz w:val="20"/>
+      </w:rPr>
+    </w:lvl>
+    <w:lvl w:ilvl="5" w:tentative="1">
+      <w:start w:val="1"/>
+      <w:numFmt w:val="bullet"/>
+      <w:lvlText w:val=""/>
+      <w:lvlJc w:val="left"/>
+      <w:pPr>
+        <w:tabs>
+          <w:tab w:val="num" w:pos="4320"/>
+        </w:tabs>
+        <w:ind w:left="4320" w:hanging="360"/>
+      </w:pPr>
+      <w:rPr>
+        <w:rFonts w:ascii="Wingdings" w:hAnsi="Wingdings" w:hint="default"/>
+        <w:sz w:val="20"/>
+      </w:rPr>
+    </w:lvl>
+    <w:lvl w:ilvl="6" w:tentative="1">
+      <w:start w:val="1"/>
+      <w:numFmt w:val="bullet"/>
+      <w:lvlText w:val=""/>
+      <w:lvlJc w:val="left"/>
+      <w:pPr>
+        <w:tabs>
+          <w:tab w:val="num" w:pos="5040"/>
+        </w:tabs>
+        <w:ind w:left="5040" w:hanging="360"/>
+      </w:pPr>
+      <w:rPr>
+        <w:rFonts w:ascii="Wingdings" w:hAnsi="Wingdings" w:hint="default"/>
+        <w:sz w:val="20"/>
+      </w:rPr>
+    </w:lvl>
+    <w:lvl w:ilvl="7" w:tentative="1">
+      <w:start w:val="1"/>
+      <w:numFmt w:val="bullet"/>
+      <w:lvlText w:val=""/>
+      <w:lvlJc w:val="left"/>
+      <w:pPr>
+        <w:tabs>
+          <w:tab w:val="num" w:pos="5760"/>
+        </w:tabs>
+        <w:ind w:left="5760" w:hanging="360"/>
+      </w:pPr>
+      <w:rPr>
+        <w:rFonts w:ascii="Wingdings" w:hAnsi="Wingdings" w:hint="default"/>
+        <w:sz w:val="20"/>
+      </w:rPr>
+    </w:lvl>
+    <w:lvl w:ilvl="8" w:tentative="1">
+      <w:start w:val="1"/>
+      <w:numFmt w:val="bullet"/>
+      <w:lvlText w:val=""/>
+      <w:lvlJc w:val="left"/>
+      <w:pPr>
+        <w:tabs>
+          <w:tab w:val="num" w:pos="6480"/>
+        </w:tabs>
+        <w:ind w:left="6480" w:hanging="360"/>
+      </w:pPr>
+      <w:rPr>
+        <w:rFonts w:ascii="Wingdings" w:hAnsi="Wingdings" w:hint="default"/>
+        <w:sz w:val="20"/>
+      </w:rPr>
+    </w:lvl>
+  </w:abstractNum>
+  <w:abstractNum w:abstractNumId="7" w15:restartNumberingAfterBreak="0">
     <w:nsid w:val="51E32798"/>
     <w:multiLevelType w:val="multilevel"/>
     <w:tmpl w:val="6590BABE"/>
@@ -3352,7 +4647,7 @@
       </w:rPr>
     </w:lvl>
   </w:abstractNum>
-  <w:abstractNum w:abstractNumId="7" w15:restartNumberingAfterBreak="0">
+  <w:abstractNum w:abstractNumId="8" w15:restartNumberingAfterBreak="0">
     <w:nsid w:val="596361FF"/>
     <w:multiLevelType w:val="multilevel"/>
     <w:tmpl w:val="6C7E9930"/>
@@ -3465,7 +4760,7 @@
       </w:pPr>
     </w:lvl>
   </w:abstractNum>
-  <w:abstractNum w:abstractNumId="8" w15:restartNumberingAfterBreak="0">
+  <w:abstractNum w:abstractNumId="9" w15:restartNumberingAfterBreak="0">
     <w:nsid w:val="7AD75118"/>
     <w:multiLevelType w:val="multilevel"/>
     <w:tmpl w:val="991C6882"/>
@@ -3582,7 +4877,7 @@
       </w:pPr>
     </w:lvl>
   </w:abstractNum>
-  <w:abstractNum w:abstractNumId="9" w15:restartNumberingAfterBreak="0">
+  <w:abstractNum w:abstractNumId="10" w15:restartNumberingAfterBreak="0">
     <w:nsid w:val="7D520523"/>
     <w:multiLevelType w:val="multilevel"/>
     <w:tmpl w:val="6D2CC83A"/>
@@ -3738,7 +5033,7 @@
     <w:abstractNumId w:val="1"/>
   </w:num>
   <w:num w:numId="3" w16cid:durableId="1886798275">
-    <w:abstractNumId w:val="9"/>
+    <w:abstractNumId w:val="10"/>
   </w:num>
   <w:num w:numId="4" w16cid:durableId="163984081">
     <w:abstractNumId w:val="3"/>
@@ -3747,19 +5042,22 @@
     <w:abstractNumId w:val="0"/>
   </w:num>
   <w:num w:numId="6" w16cid:durableId="1512644101">
+    <w:abstractNumId w:val="9"/>
+  </w:num>
+  <w:num w:numId="7" w16cid:durableId="871267868">
     <w:abstractNumId w:val="8"/>
   </w:num>
-  <w:num w:numId="7" w16cid:durableId="871267868">
+  <w:num w:numId="8" w16cid:durableId="1563175616">
     <w:abstractNumId w:val="7"/>
-  </w:num>
-  <w:num w:numId="8" w16cid:durableId="1563175616">
-    <w:abstractNumId w:val="6"/>
   </w:num>
   <w:num w:numId="9" w16cid:durableId="315182291">
     <w:abstractNumId w:val="4"/>
   </w:num>
   <w:num w:numId="10" w16cid:durableId="1209297857">
     <w:abstractNumId w:val="2"/>
+  </w:num>
+  <w:num w:numId="11" w16cid:durableId="1502427477">
+    <w:abstractNumId w:val="6"/>
   </w:num>
 </w:numbering>
 </file>

</xml_diff>

<commit_message>
Fix CPU monitor: add DLL path, ignore Pylance import, fix print encoding
</commit_message>
<xml_diff>
--- a/Notes.docx
+++ b/Notes.docx
@@ -188,39 +188,7 @@
         </w:rPr>
       </w:pPr>
       <w:r>
-        <w:t>Python (</w:t>
-      </w:r>
-      <w:proofErr w:type="spellStart"/>
-      <w:r>
-        <w:t>psutil</w:t>
-      </w:r>
-      <w:proofErr w:type="spellEnd"/>
-      <w:r>
-        <w:t xml:space="preserve">, </w:t>
-      </w:r>
-      <w:proofErr w:type="spellStart"/>
-      <w:r>
-        <w:t>GPUtil</w:t>
-      </w:r>
-      <w:proofErr w:type="spellEnd"/>
-      <w:r>
-        <w:t xml:space="preserve">, </w:t>
-      </w:r>
-      <w:proofErr w:type="spellStart"/>
-      <w:r>
-        <w:t>py-cpuinfo</w:t>
-      </w:r>
-      <w:proofErr w:type="spellEnd"/>
-      <w:r>
-        <w:t xml:space="preserve">, </w:t>
-      </w:r>
-      <w:proofErr w:type="spellStart"/>
-      <w:r>
-        <w:t>wmi</w:t>
-      </w:r>
-      <w:proofErr w:type="spellEnd"/>
-      <w:r>
-        <w:t>.</w:t>
+        <w:t>Python (psutil, GPUtil, py-cpuinfo, wmi.</w:t>
       </w:r>
       <w:r>
         <w:br/>
@@ -287,74 +255,25 @@
           <w:lang w:val="en-CA"/>
         </w:rPr>
       </w:pPr>
-      <w:proofErr w:type="spellStart"/>
-      <w:r>
-        <w:rPr>
-          <w:lang w:val="en-CA"/>
-        </w:rPr>
-        <w:t>Psutil</w:t>
-      </w:r>
-      <w:proofErr w:type="spellEnd"/>
-      <w:r>
-        <w:rPr>
-          <w:lang w:val="en-CA"/>
-        </w:rPr>
-        <w:t xml:space="preserve"> (CPU usage, RAM and general stats)</w:t>
+      <w:r>
+        <w:rPr>
+          <w:lang w:val="en-CA"/>
+        </w:rPr>
+        <w:t>Psutil (CPU usage, RAM and general stats)</w:t>
       </w:r>
       <w:r>
         <w:rPr>
           <w:lang w:val="en-CA"/>
         </w:rPr>
         <w:br/>
-      </w:r>
-      <w:proofErr w:type="spellStart"/>
-      <w:r>
-        <w:rPr>
-          <w:lang w:val="en-CA"/>
-        </w:rPr>
-        <w:t>GPUtil</w:t>
-      </w:r>
-      <w:proofErr w:type="spellEnd"/>
-      <w:r>
-        <w:rPr>
-          <w:lang w:val="en-CA"/>
-        </w:rPr>
-        <w:t xml:space="preserve"> (GPU usage and memory)</w:t>
+        <w:t>GPUtil (GPU usage and memory)</w:t>
       </w:r>
       <w:r>
         <w:rPr>
           <w:lang w:val="en-CA"/>
         </w:rPr>
         <w:br/>
-        <w:t>Py-</w:t>
-      </w:r>
-      <w:proofErr w:type="spellStart"/>
-      <w:r>
-        <w:rPr>
-          <w:lang w:val="en-CA"/>
-        </w:rPr>
-        <w:t>cpuinfo</w:t>
-      </w:r>
-      <w:proofErr w:type="spellEnd"/>
-      <w:r>
-        <w:rPr>
-          <w:lang w:val="en-CA"/>
-        </w:rPr>
-        <w:t xml:space="preserve"> or </w:t>
-      </w:r>
-      <w:proofErr w:type="spellStart"/>
-      <w:r>
-        <w:rPr>
-          <w:lang w:val="en-CA"/>
-        </w:rPr>
-        <w:t>wmi</w:t>
-      </w:r>
-      <w:proofErr w:type="spellEnd"/>
-      <w:r>
-        <w:rPr>
-          <w:lang w:val="en-CA"/>
-        </w:rPr>
-        <w:t xml:space="preserve"> (for CPU temps)</w:t>
+        <w:t>Py-cpuinfo or wmi (for CPU temps)</w:t>
       </w:r>
       <w:r>
         <w:rPr>
@@ -362,19 +281,11 @@
         </w:rPr>
         <w:br/>
       </w:r>
-      <w:proofErr w:type="spellStart"/>
-      <w:r>
-        <w:rPr>
-          <w:lang w:val="en-CA"/>
-        </w:rPr>
-        <w:t>OpenHardwareMonitor</w:t>
-      </w:r>
-      <w:proofErr w:type="spellEnd"/>
-      <w:r>
-        <w:rPr>
-          <w:lang w:val="en-CA"/>
-        </w:rPr>
-        <w:t xml:space="preserve"> API o</w:t>
+      <w:r>
+        <w:rPr>
+          <w:lang w:val="en-CA"/>
+        </w:rPr>
+        <w:t>OpenHardwareMonitor API o</w:t>
       </w:r>
       <w:r>
         <w:rPr>
@@ -382,19 +293,11 @@
         </w:rPr>
         <w:t xml:space="preserve">r </w:t>
       </w:r>
-      <w:proofErr w:type="spellStart"/>
-      <w:r>
-        <w:rPr>
-          <w:lang w:val="en-CA"/>
-        </w:rPr>
-        <w:t>pyOHM</w:t>
-      </w:r>
-      <w:proofErr w:type="spellEnd"/>
-      <w:r>
-        <w:rPr>
-          <w:lang w:val="en-CA"/>
-        </w:rPr>
-        <w:t xml:space="preserve"> </w:t>
+      <w:r>
+        <w:rPr>
+          <w:lang w:val="en-CA"/>
+        </w:rPr>
+        <w:t xml:space="preserve">pyOHM </w:t>
       </w:r>
       <w:r>
         <w:rPr>
@@ -444,21 +347,7 @@
         <w:rPr>
           <w:lang w:val="en-CA"/>
         </w:rPr>
-        <w:t xml:space="preserve">Comparing </w:t>
-      </w:r>
-      <w:proofErr w:type="spellStart"/>
-      <w:r>
-        <w:rPr>
-          <w:lang w:val="en-CA"/>
-        </w:rPr>
-        <w:t>softwares</w:t>
-      </w:r>
-      <w:proofErr w:type="spellEnd"/>
-      <w:r>
-        <w:rPr>
-          <w:lang w:val="en-CA"/>
-        </w:rPr>
-        <w:t xml:space="preserve"> :</w:t>
+        <w:t>Comparing softwares :</w:t>
       </w:r>
     </w:p>
     <w:p>
@@ -714,70 +603,36 @@
           <w:bCs/>
           <w:lang w:val="en-CA"/>
         </w:rPr>
-        <w:t xml:space="preserve">1. MSI Afterburner with </w:t>
-      </w:r>
-      <w:proofErr w:type="spellStart"/>
+        <w:t>1. MSI Afterburner with RivaTuner Statistics Server (RTSS)</w:t>
+      </w:r>
+    </w:p>
+    <w:p>
       <w:r>
         <w:rPr>
           <w:b/>
           <w:bCs/>
           <w:lang w:val="en-CA"/>
         </w:rPr>
-        <w:t>RivaTuner</w:t>
-      </w:r>
-      <w:proofErr w:type="spellEnd"/>
+        <w:t>Primary Use:</w:t>
+      </w:r>
+      <w:r>
+        <w:rPr>
+          <w:lang w:val="en-CA"/>
+        </w:rPr>
+        <w:t> GPU overclocking, hardware monitoring, and FPS tracking.</w:t>
+      </w:r>
+      <w:r>
+        <w:rPr>
+          <w:lang w:val="en-CA"/>
+        </w:rPr>
+        <w:br/>
+      </w:r>
       <w:r>
         <w:rPr>
           <w:b/>
           <w:bCs/>
-          <w:lang w:val="en-CA"/>
-        </w:rPr>
-        <w:t xml:space="preserve"> Statistics Server (RTSS)</w:t>
-      </w:r>
-    </w:p>
-    <w:p>
-      <w:r>
-        <w:rPr>
-          <w:b/>
-          <w:bCs/>
-          <w:lang w:val="en-CA"/>
-        </w:rPr>
-        <w:t>Primary Use:</w:t>
-      </w:r>
-      <w:r>
-        <w:rPr>
-          <w:lang w:val="en-CA"/>
-        </w:rPr>
-        <w:t> GPU overclocking, hardware monitoring, and FPS tracking.</w:t>
-      </w:r>
-      <w:r>
-        <w:rPr>
-          <w:lang w:val="en-CA"/>
-        </w:rPr>
-        <w:br/>
-      </w:r>
-      <w:r>
-        <w:rPr>
-          <w:b/>
-          <w:bCs/>
-        </w:rPr>
-        <w:t xml:space="preserve">Key </w:t>
-      </w:r>
-      <w:proofErr w:type="spellStart"/>
-      <w:r>
-        <w:rPr>
-          <w:b/>
-          <w:bCs/>
-        </w:rPr>
-        <w:t>Features</w:t>
-      </w:r>
-      <w:proofErr w:type="spellEnd"/>
-      <w:r>
-        <w:rPr>
-          <w:b/>
-          <w:bCs/>
-        </w:rPr>
-        <w:t>:</w:t>
+        </w:rPr>
+        <w:t>Key Features:</w:t>
       </w:r>
     </w:p>
     <w:p>
@@ -1173,23 +1028,50 @@
           <w:b/>
           <w:bCs/>
         </w:rPr>
-        <w:t xml:space="preserve">Key </w:t>
-      </w:r>
-      <w:proofErr w:type="spellStart"/>
+        <w:t>Key Features:</w:t>
+      </w:r>
+    </w:p>
+    <w:p>
+      <w:pPr>
+        <w:numPr>
+          <w:ilvl w:val="0"/>
+          <w:numId w:val="3"/>
+        </w:numPr>
+        <w:rPr>
+          <w:lang w:val="en-CA"/>
+        </w:rPr>
+      </w:pPr>
       <w:r>
         <w:rPr>
           <w:b/>
           <w:bCs/>
-        </w:rPr>
-        <w:t>Features</w:t>
-      </w:r>
-      <w:proofErr w:type="spellEnd"/>
+          <w:lang w:val="en-CA"/>
+        </w:rPr>
+        <w:t>Built into Windows:</w:t>
+      </w:r>
+      <w:r>
+        <w:rPr>
+          <w:lang w:val="en-CA"/>
+        </w:rPr>
+        <w:t> No installation needed (Win + G shortcut) 914.</w:t>
+      </w:r>
+    </w:p>
+    <w:p>
+      <w:pPr>
+        <w:numPr>
+          <w:ilvl w:val="0"/>
+          <w:numId w:val="3"/>
+        </w:numPr>
+      </w:pPr>
       <w:r>
         <w:rPr>
           <w:b/>
           <w:bCs/>
         </w:rPr>
-        <w:t>:</w:t>
+        <w:t>Basic Metrics:</w:t>
+      </w:r>
+      <w:r>
+        <w:t> FPS, CPU/GPU/RAM usage 914.</w:t>
       </w:r>
     </w:p>
     <w:p>
@@ -1208,13 +1090,13 @@
           <w:bCs/>
           <w:lang w:val="en-CA"/>
         </w:rPr>
-        <w:t>Built into Windows:</w:t>
-      </w:r>
-      <w:r>
-        <w:rPr>
-          <w:lang w:val="en-CA"/>
-        </w:rPr>
-        <w:t> No installation needed (Win + G shortcut) 914.</w:t>
+        <w:t>Pinning:</w:t>
+      </w:r>
+      <w:r>
+        <w:rPr>
+          <w:lang w:val="en-CA"/>
+        </w:rPr>
+        <w:t> Overlay can be pinned to stay visible during gameplay 14.</w:t>
       </w:r>
     </w:p>
     <w:p>
@@ -1229,34 +1111,125 @@
           <w:b/>
           <w:bCs/>
         </w:rPr>
-        <w:t xml:space="preserve">Basic </w:t>
-      </w:r>
-      <w:proofErr w:type="spellStart"/>
+        <w:t>Additional Tools:</w:t>
+      </w:r>
+    </w:p>
+    <w:p>
+      <w:pPr>
+        <w:numPr>
+          <w:ilvl w:val="1"/>
+          <w:numId w:val="3"/>
+        </w:numPr>
+        <w:rPr>
+          <w:lang w:val="en-CA"/>
+        </w:rPr>
+      </w:pPr>
+      <w:r>
+        <w:rPr>
+          <w:lang w:val="en-CA"/>
+        </w:rPr>
+        <w:t>Screen recording, screenshot capture, and audio controls 14.</w:t>
+      </w:r>
+    </w:p>
+    <w:p>
+      <w:pPr>
+        <w:numPr>
+          <w:ilvl w:val="1"/>
+          <w:numId w:val="3"/>
+        </w:numPr>
+        <w:rPr>
+          <w:lang w:val="en-CA"/>
+        </w:rPr>
+      </w:pPr>
       <w:r>
         <w:rPr>
           <w:b/>
           <w:bCs/>
-        </w:rPr>
-        <w:t>Metrics</w:t>
-      </w:r>
-      <w:proofErr w:type="spellEnd"/>
+          <w:lang w:val="en-CA"/>
+        </w:rPr>
+        <w:t>Game Optimizer:</w:t>
+      </w:r>
+      <w:r>
+        <w:rPr>
+          <w:lang w:val="en-CA"/>
+        </w:rPr>
+        <w:t> Allocates CPU resources to games (requires Norton 360) 2.</w:t>
+      </w:r>
+    </w:p>
+    <w:p>
+      <w:pPr>
+        <w:rPr>
+          <w:lang w:val="en-CA"/>
+        </w:rPr>
+      </w:pPr>
       <w:r>
         <w:rPr>
           <w:b/>
           <w:bCs/>
-        </w:rPr>
-        <w:t>:</w:t>
-      </w:r>
-      <w:r>
-        <w:t> FPS, CPU/GPU/RAM usage 914.</w:t>
-      </w:r>
-    </w:p>
-    <w:p>
-      <w:pPr>
-        <w:numPr>
-          <w:ilvl w:val="0"/>
-          <w:numId w:val="3"/>
-        </w:numPr>
+          <w:lang w:val="en-CA"/>
+        </w:rPr>
+        <w:t>Pros:</w:t>
+      </w:r>
+      <w:r>
+        <w:rPr>
+          <w:lang w:val="en-CA"/>
+        </w:rPr>
+        <w:br/>
+      </w:r>
+      <w:r>
+        <w:rPr>
+          <w:rFonts w:ascii="Segoe UI Emoji" w:hAnsi="Segoe UI Emoji" w:cs="Segoe UI Emoji"/>
+          <w:lang w:val="en-CA"/>
+        </w:rPr>
+        <w:t>✅</w:t>
+      </w:r>
+      <w:r>
+        <w:rPr>
+          <w:lang w:val="en-CA"/>
+        </w:rPr>
+        <w:t xml:space="preserve"> Instant access (no setup).</w:t>
+      </w:r>
+      <w:r>
+        <w:rPr>
+          <w:lang w:val="en-CA"/>
+        </w:rPr>
+        <w:br/>
+      </w:r>
+      <w:r>
+        <w:rPr>
+          <w:rFonts w:ascii="Segoe UI Emoji" w:hAnsi="Segoe UI Emoji" w:cs="Segoe UI Emoji"/>
+          <w:lang w:val="en-CA"/>
+        </w:rPr>
+        <w:t>✅</w:t>
+      </w:r>
+      <w:r>
+        <w:rPr>
+          <w:lang w:val="en-CA"/>
+        </w:rPr>
+        <w:t xml:space="preserve"> Minimalist design (good for casual users).</w:t>
+      </w:r>
+      <w:r>
+        <w:rPr>
+          <w:lang w:val="en-CA"/>
+        </w:rPr>
+        <w:br/>
+      </w:r>
+      <w:r>
+        <w:rPr>
+          <w:rFonts w:ascii="Segoe UI Emoji" w:hAnsi="Segoe UI Emoji" w:cs="Segoe UI Emoji"/>
+          <w:lang w:val="en-CA"/>
+        </w:rPr>
+        <w:t>✅</w:t>
+      </w:r>
+      <w:r>
+        <w:rPr>
+          <w:lang w:val="en-CA"/>
+        </w:rPr>
+        <w:t xml:space="preserve"> Integrates with other Xbox features (e.g., recording).</w:t>
+      </w:r>
+    </w:p>
+    <w:p>
+      <w:pPr>
         <w:rPr>
           <w:lang w:val="en-CA"/>
         </w:rPr>
@@ -1267,94 +1240,7 @@
           <w:bCs/>
           <w:lang w:val="en-CA"/>
         </w:rPr>
-        <w:t>Pinning:</w:t>
-      </w:r>
-      <w:r>
-        <w:rPr>
-          <w:lang w:val="en-CA"/>
-        </w:rPr>
-        <w:t> Overlay can be pinned to stay visible during gameplay 14.</w:t>
-      </w:r>
-    </w:p>
-    <w:p>
-      <w:pPr>
-        <w:numPr>
-          <w:ilvl w:val="0"/>
-          <w:numId w:val="3"/>
-        </w:numPr>
-      </w:pPr>
-      <w:proofErr w:type="spellStart"/>
-      <w:r>
-        <w:rPr>
-          <w:b/>
-          <w:bCs/>
-        </w:rPr>
-        <w:t>Additional</w:t>
-      </w:r>
-      <w:proofErr w:type="spellEnd"/>
-      <w:r>
-        <w:rPr>
-          <w:b/>
-          <w:bCs/>
-        </w:rPr>
-        <w:t xml:space="preserve"> Tools:</w:t>
-      </w:r>
-    </w:p>
-    <w:p>
-      <w:pPr>
-        <w:numPr>
-          <w:ilvl w:val="1"/>
-          <w:numId w:val="3"/>
-        </w:numPr>
-        <w:rPr>
-          <w:lang w:val="en-CA"/>
-        </w:rPr>
-      </w:pPr>
-      <w:r>
-        <w:rPr>
-          <w:lang w:val="en-CA"/>
-        </w:rPr>
-        <w:t>Screen recording, screenshot capture, and audio controls 14.</w:t>
-      </w:r>
-    </w:p>
-    <w:p>
-      <w:pPr>
-        <w:numPr>
-          <w:ilvl w:val="1"/>
-          <w:numId w:val="3"/>
-        </w:numPr>
-        <w:rPr>
-          <w:lang w:val="en-CA"/>
-        </w:rPr>
-      </w:pPr>
-      <w:r>
-        <w:rPr>
-          <w:b/>
-          <w:bCs/>
-          <w:lang w:val="en-CA"/>
-        </w:rPr>
-        <w:t>Game Optimizer:</w:t>
-      </w:r>
-      <w:r>
-        <w:rPr>
-          <w:lang w:val="en-CA"/>
-        </w:rPr>
-        <w:t> Allocates CPU resources to games (requires Norton 360) 2.</w:t>
-      </w:r>
-    </w:p>
-    <w:p>
-      <w:pPr>
-        <w:rPr>
-          <w:lang w:val="en-CA"/>
-        </w:rPr>
-      </w:pPr>
-      <w:r>
-        <w:rPr>
-          <w:b/>
-          <w:bCs/>
-          <w:lang w:val="en-CA"/>
-        </w:rPr>
-        <w:t>Pros:</w:t>
+        <w:t>Cons:</w:t>
       </w:r>
       <w:r>
         <w:rPr>
@@ -1367,13 +1253,26 @@
           <w:rFonts w:ascii="Segoe UI Emoji" w:hAnsi="Segoe UI Emoji" w:cs="Segoe UI Emoji"/>
           <w:lang w:val="en-CA"/>
         </w:rPr>
-        <w:t>✅</w:t>
-      </w:r>
-      <w:r>
-        <w:rPr>
-          <w:lang w:val="en-CA"/>
-        </w:rPr>
-        <w:t xml:space="preserve"> Instant access (no setup).</w:t>
+        <w:t>❌</w:t>
+      </w:r>
+      <w:r>
+        <w:rPr>
+          <w:lang w:val="en-CA"/>
+        </w:rPr>
+        <w:t xml:space="preserve"> Limited metrics (no temps, voltages, or detailed hardware stats)</w:t>
+      </w:r>
+      <w:r>
+        <w:rPr>
+          <w:rFonts w:ascii="Calibri" w:hAnsi="Calibri" w:cs="Calibri"/>
+          <w:lang w:val="en-CA"/>
+        </w:rPr>
+        <w:t> </w:t>
+      </w:r>
+      <w:r>
+        <w:rPr>
+          <w:lang w:val="en-CA"/>
+        </w:rPr>
+        <w:t>9.</w:t>
       </w:r>
       <w:r>
         <w:rPr>
@@ -1386,13 +1285,26 @@
           <w:rFonts w:ascii="Segoe UI Emoji" w:hAnsi="Segoe UI Emoji" w:cs="Segoe UI Emoji"/>
           <w:lang w:val="en-CA"/>
         </w:rPr>
-        <w:t>✅</w:t>
-      </w:r>
-      <w:r>
-        <w:rPr>
-          <w:lang w:val="en-CA"/>
-        </w:rPr>
-        <w:t xml:space="preserve"> Minimalist design (good for casual users).</w:t>
+        <w:t>❌</w:t>
+      </w:r>
+      <w:r>
+        <w:rPr>
+          <w:lang w:val="en-CA"/>
+        </w:rPr>
+        <w:t xml:space="preserve"> Less customizable (fixed transparency/color options)</w:t>
+      </w:r>
+      <w:r>
+        <w:rPr>
+          <w:rFonts w:ascii="Calibri" w:hAnsi="Calibri" w:cs="Calibri"/>
+          <w:lang w:val="en-CA"/>
+        </w:rPr>
+        <w:t> </w:t>
+      </w:r>
+      <w:r>
+        <w:rPr>
+          <w:lang w:val="en-CA"/>
+        </w:rPr>
+        <w:t>14.</w:t>
       </w:r>
       <w:r>
         <w:rPr>
@@ -1405,47 +1317,13 @@
           <w:rFonts w:ascii="Segoe UI Emoji" w:hAnsi="Segoe UI Emoji" w:cs="Segoe UI Emoji"/>
           <w:lang w:val="en-CA"/>
         </w:rPr>
-        <w:t>✅</w:t>
-      </w:r>
-      <w:r>
-        <w:rPr>
-          <w:lang w:val="en-CA"/>
-        </w:rPr>
-        <w:t xml:space="preserve"> Integrates with other Xbox features (e.g., recording).</w:t>
-      </w:r>
-    </w:p>
-    <w:p>
-      <w:pPr>
-        <w:rPr>
-          <w:lang w:val="en-CA"/>
-        </w:rPr>
-      </w:pPr>
-      <w:r>
-        <w:rPr>
-          <w:b/>
-          <w:bCs/>
-          <w:lang w:val="en-CA"/>
-        </w:rPr>
-        <w:t>Cons:</w:t>
-      </w:r>
-      <w:r>
-        <w:rPr>
-          <w:lang w:val="en-CA"/>
-        </w:rPr>
-        <w:br/>
-      </w:r>
-      <w:r>
-        <w:rPr>
-          <w:rFonts w:ascii="Segoe UI Emoji" w:hAnsi="Segoe UI Emoji" w:cs="Segoe UI Emoji"/>
-          <w:lang w:val="en-CA"/>
-        </w:rPr>
         <w:t>❌</w:t>
       </w:r>
       <w:r>
         <w:rPr>
           <w:lang w:val="en-CA"/>
         </w:rPr>
-        <w:t xml:space="preserve"> Limited metrics (no temps, voltages, or detailed hardware stats)</w:t>
+        <w:t xml:space="preserve"> Overlay disappears if unpinned</w:t>
       </w:r>
       <w:r>
         <w:rPr>
@@ -1458,72 +1336,8 @@
         <w:rPr>
           <w:lang w:val="en-CA"/>
         </w:rPr>
-        <w:t>9.</w:t>
-      </w:r>
-      <w:r>
-        <w:rPr>
-          <w:lang w:val="en-CA"/>
-        </w:rPr>
-        <w:br/>
-      </w:r>
-      <w:r>
-        <w:rPr>
-          <w:rFonts w:ascii="Segoe UI Emoji" w:hAnsi="Segoe UI Emoji" w:cs="Segoe UI Emoji"/>
-          <w:lang w:val="en-CA"/>
-        </w:rPr>
-        <w:t>❌</w:t>
-      </w:r>
-      <w:r>
-        <w:rPr>
-          <w:lang w:val="en-CA"/>
-        </w:rPr>
-        <w:t xml:space="preserve"> Less customizable (fixed transparency/color options)</w:t>
-      </w:r>
-      <w:r>
-        <w:rPr>
-          <w:rFonts w:ascii="Calibri" w:hAnsi="Calibri" w:cs="Calibri"/>
-          <w:lang w:val="en-CA"/>
-        </w:rPr>
-        <w:t> </w:t>
-      </w:r>
-      <w:r>
-        <w:rPr>
-          <w:lang w:val="en-CA"/>
-        </w:rPr>
         <w:t>14.</w:t>
       </w:r>
-      <w:r>
-        <w:rPr>
-          <w:lang w:val="en-CA"/>
-        </w:rPr>
-        <w:br/>
-      </w:r>
-      <w:r>
-        <w:rPr>
-          <w:rFonts w:ascii="Segoe UI Emoji" w:hAnsi="Segoe UI Emoji" w:cs="Segoe UI Emoji"/>
-          <w:lang w:val="en-CA"/>
-        </w:rPr>
-        <w:t>❌</w:t>
-      </w:r>
-      <w:r>
-        <w:rPr>
-          <w:lang w:val="en-CA"/>
-        </w:rPr>
-        <w:t xml:space="preserve"> Overlay disappears if unpinned</w:t>
-      </w:r>
-      <w:r>
-        <w:rPr>
-          <w:rFonts w:ascii="Calibri" w:hAnsi="Calibri" w:cs="Calibri"/>
-          <w:lang w:val="en-CA"/>
-        </w:rPr>
-        <w:t> </w:t>
-      </w:r>
-      <w:r>
-        <w:rPr>
-          <w:lang w:val="en-CA"/>
-        </w:rPr>
-        <w:t>14.</w:t>
-      </w:r>
     </w:p>
     <w:p>
       <w:pPr>
@@ -1552,19 +1366,11 @@
           <w:lang w:val="en-CA"/>
         </w:rPr>
       </w:pPr>
-      <w:proofErr w:type="spellStart"/>
-      <w:r>
-        <w:rPr>
-          <w:lang w:val="en-CA"/>
-        </w:rPr>
-        <w:t>Downaloading</w:t>
-      </w:r>
-      <w:proofErr w:type="spellEnd"/>
-      <w:r>
-        <w:rPr>
-          <w:lang w:val="en-CA"/>
-        </w:rPr>
-        <w:t xml:space="preserve"> needed libraries :</w:t>
+      <w:r>
+        <w:rPr>
+          <w:lang w:val="en-CA"/>
+        </w:rPr>
+        <w:t>Downaloading needed libraries :</w:t>
       </w:r>
       <w:r>
         <w:rPr>
@@ -1583,58 +1389,8 @@
         <w:rPr>
           <w:lang w:val="en-CA"/>
         </w:rPr>
-        <w:t xml:space="preserve">pip install </w:t>
-      </w:r>
-      <w:proofErr w:type="spellStart"/>
-      <w:r>
-        <w:rPr>
-          <w:lang w:val="en-CA"/>
-        </w:rPr>
-        <w:t>psutil</w:t>
-      </w:r>
-      <w:proofErr w:type="spellEnd"/>
-      <w:r>
-        <w:rPr>
-          <w:lang w:val="en-CA"/>
-        </w:rPr>
-        <w:t xml:space="preserve"> </w:t>
-      </w:r>
-      <w:proofErr w:type="spellStart"/>
-      <w:r>
-        <w:rPr>
-          <w:lang w:val="en-CA"/>
-        </w:rPr>
-        <w:t>GPUtil</w:t>
-      </w:r>
-      <w:proofErr w:type="spellEnd"/>
-      <w:r>
-        <w:rPr>
-          <w:lang w:val="en-CA"/>
-        </w:rPr>
-        <w:t xml:space="preserve"> </w:t>
-      </w:r>
-      <w:proofErr w:type="spellStart"/>
-      <w:r>
-        <w:rPr>
-          <w:lang w:val="en-CA"/>
-        </w:rPr>
-        <w:t>py-cpuinfo</w:t>
-      </w:r>
-      <w:proofErr w:type="spellEnd"/>
-      <w:r>
-        <w:rPr>
-          <w:lang w:val="en-CA"/>
-        </w:rPr>
-        <w:t xml:space="preserve"> PyQt5 </w:t>
-      </w:r>
-      <w:proofErr w:type="spellStart"/>
-      <w:r>
-        <w:rPr>
-          <w:lang w:val="en-CA"/>
-        </w:rPr>
-        <w:t>wmi</w:t>
-      </w:r>
-      <w:proofErr w:type="spellEnd"/>
+        <w:t>pip install psutil GPUtil py-cpuinfo PyQt5 wmi</w:t>
+      </w:r>
       <w:r>
         <w:rPr>
           <w:lang w:val="en-CA"/>
@@ -1652,21 +1408,7 @@
         <w:rPr>
           <w:lang w:val="en-CA"/>
         </w:rPr>
-        <w:t xml:space="preserve">After doing this, install and launch </w:t>
-      </w:r>
-      <w:proofErr w:type="spellStart"/>
-      <w:r>
-        <w:rPr>
-          <w:lang w:val="en-CA"/>
-        </w:rPr>
-        <w:t>OpenHardwareMonitor</w:t>
-      </w:r>
-      <w:proofErr w:type="spellEnd"/>
-      <w:r>
-        <w:rPr>
-          <w:lang w:val="en-CA"/>
-        </w:rPr>
-        <w:t>, open up options tab and search for Web Server and enable it</w:t>
+        <w:t>After doing this, install and launch OpenHardwareMonitor, open up options tab and search for Web Server and enable it</w:t>
       </w:r>
       <w:r>
         <w:rPr>
@@ -1703,7 +1445,6 @@
           <w:lang w:val="en-CA"/>
         </w:rPr>
       </w:pPr>
-      <w:proofErr w:type="spellStart"/>
       <w:r>
         <w:rPr>
           <w:b/>
@@ -1712,7 +1453,6 @@
         </w:rPr>
         <w:t>Authentification</w:t>
       </w:r>
-      <w:proofErr w:type="spellEnd"/>
       <w:r>
         <w:rPr>
           <w:lang w:val="en-CA"/>
@@ -1770,30 +1510,28 @@
           <w:color w:val="EE0000"/>
           <w:lang w:val="en-CA"/>
         </w:rPr>
-        <w:t>&lt;</w:t>
-      </w:r>
-      <w:proofErr w:type="spellStart"/>
-      <w:r>
+        <w:t>&lt;WebServer&gt;</w:t>
+      </w:r>
+    </w:p>
+    <w:p>
+      <w:pPr>
         <w:rPr>
           <w:color w:val="EE0000"/>
           <w:lang w:val="en-CA"/>
         </w:rPr>
-        <w:t>WebServer</w:t>
-      </w:r>
-      <w:proofErr w:type="spellEnd"/>
+      </w:pPr>
       <w:r>
         <w:rPr>
           <w:color w:val="EE0000"/>
           <w:lang w:val="en-CA"/>
         </w:rPr>
-        <w:t>&gt;</w:t>
+        <w:t xml:space="preserve">  &lt;Enabled&gt;true&lt;/Enabled&gt;</w:t>
       </w:r>
     </w:p>
     <w:p>
       <w:pPr>
         <w:rPr>
           <w:color w:val="EE0000"/>
-          <w:lang w:val="en-CA"/>
         </w:rPr>
       </w:pPr>
       <w:r>
@@ -1801,27 +1539,26 @@
           <w:color w:val="EE0000"/>
           <w:lang w:val="en-CA"/>
         </w:rPr>
-        <w:t xml:space="preserve">  &lt;Enabled&gt;true&lt;/Enabled&gt;</w:t>
-      </w:r>
-    </w:p>
-    <w:p>
-      <w:pPr>
+        <w:t xml:space="preserve">  </w:t>
+      </w:r>
+      <w:r>
         <w:rPr>
           <w:color w:val="EE0000"/>
         </w:rPr>
-      </w:pPr>
-      <w:r>
+        <w:t>&lt;Port&gt;8085&lt;/Port&gt;</w:t>
+      </w:r>
+    </w:p>
+    <w:p>
+      <w:pPr>
         <w:rPr>
           <w:color w:val="EE0000"/>
-          <w:lang w:val="en-CA"/>
-        </w:rPr>
-        <w:t xml:space="preserve">  </w:t>
-      </w:r>
+        </w:rPr>
+      </w:pPr>
       <w:r>
         <w:rPr>
           <w:color w:val="EE0000"/>
         </w:rPr>
-        <w:t>&lt;Port&gt;8085&lt;/Port&gt;</w:t>
+        <w:t xml:space="preserve">  &lt;Password&gt;VotreMotDePasse&lt;/Password&gt;</w:t>
       </w:r>
     </w:p>
     <w:p>
@@ -1834,77 +1571,8 @@
         <w:rPr>
           <w:color w:val="EE0000"/>
         </w:rPr>
-        <w:t xml:space="preserve">  &lt;</w:t>
-      </w:r>
-      <w:proofErr w:type="spellStart"/>
-      <w:r>
-        <w:rPr>
-          <w:color w:val="EE0000"/>
-        </w:rPr>
-        <w:t>Password</w:t>
-      </w:r>
-      <w:proofErr w:type="spellEnd"/>
-      <w:r>
-        <w:rPr>
-          <w:color w:val="EE0000"/>
-        </w:rPr>
-        <w:t>&gt;</w:t>
-      </w:r>
-      <w:proofErr w:type="spellStart"/>
-      <w:r>
-        <w:rPr>
-          <w:color w:val="EE0000"/>
-        </w:rPr>
-        <w:t>VotreMotDePasse</w:t>
-      </w:r>
-      <w:proofErr w:type="spellEnd"/>
-      <w:r>
-        <w:rPr>
-          <w:color w:val="EE0000"/>
-        </w:rPr>
-        <w:t>&lt;/</w:t>
-      </w:r>
-      <w:proofErr w:type="spellStart"/>
-      <w:r>
-        <w:rPr>
-          <w:color w:val="EE0000"/>
-        </w:rPr>
-        <w:t>Password</w:t>
-      </w:r>
-      <w:proofErr w:type="spellEnd"/>
-      <w:r>
-        <w:rPr>
-          <w:color w:val="EE0000"/>
-        </w:rPr>
-        <w:t>&gt;</w:t>
-      </w:r>
-    </w:p>
-    <w:p>
-      <w:pPr>
-        <w:rPr>
-          <w:color w:val="EE0000"/>
-        </w:rPr>
-      </w:pPr>
-      <w:r>
-        <w:rPr>
-          <w:color w:val="EE0000"/>
-        </w:rPr>
         <w:lastRenderedPageBreak/>
-        <w:t>&lt;/</w:t>
-      </w:r>
-      <w:proofErr w:type="spellStart"/>
-      <w:r>
-        <w:rPr>
-          <w:color w:val="EE0000"/>
-        </w:rPr>
-        <w:t>WebServer</w:t>
-      </w:r>
-      <w:proofErr w:type="spellEnd"/>
-      <w:r>
-        <w:rPr>
-          <w:color w:val="EE0000"/>
-        </w:rPr>
-        <w:t>&gt;</w:t>
+        <w:t>&lt;/WebServer&gt;</w:t>
       </w:r>
     </w:p>
     <w:p>
@@ -1948,23 +1616,7 @@
         </w:numPr>
       </w:pPr>
       <w:r>
-        <w:t xml:space="preserve">Utiliser </w:t>
-      </w:r>
-      <w:proofErr w:type="spellStart"/>
-      <w:r>
-        <w:t>psutil.cpu_percent</w:t>
-      </w:r>
-      <w:proofErr w:type="spellEnd"/>
-      <w:r>
-        <w:t>(</w:t>
-      </w:r>
-      <w:proofErr w:type="spellStart"/>
-      <w:r>
-        <w:t>interval</w:t>
-      </w:r>
-      <w:proofErr w:type="spellEnd"/>
-      <w:r>
-        <w:t>=1) pour l’utilisation CPU.</w:t>
+        <w:t>Utiliser psutil.cpu_percent(interval=1) pour l’utilisation CPU.</w:t>
       </w:r>
     </w:p>
     <w:p>
@@ -1975,23 +1627,7 @@
         </w:numPr>
       </w:pPr>
       <w:r>
-        <w:t xml:space="preserve">Utiliser </w:t>
-      </w:r>
-      <w:proofErr w:type="spellStart"/>
-      <w:r>
-        <w:t>wmi</w:t>
-      </w:r>
-      <w:proofErr w:type="spellEnd"/>
-      <w:r>
-        <w:t xml:space="preserve"> ou </w:t>
-      </w:r>
-      <w:proofErr w:type="spellStart"/>
-      <w:r>
-        <w:t>OpenHardwareMonitor</w:t>
-      </w:r>
-      <w:proofErr w:type="spellEnd"/>
-      <w:r>
-        <w:t xml:space="preserve"> pour température CPU.</w:t>
+        <w:t>Utiliser wmi ou OpenHardwareMonitor pour température CPU.</w:t>
       </w:r>
     </w:p>
     <w:p>
@@ -2020,15 +1656,7 @@
         </w:numPr>
       </w:pPr>
       <w:r>
-        <w:t xml:space="preserve">Utiliser </w:t>
-      </w:r>
-      <w:proofErr w:type="spellStart"/>
-      <w:r>
-        <w:t>GPUtil.getGPUs</w:t>
-      </w:r>
-      <w:proofErr w:type="spellEnd"/>
-      <w:r>
-        <w:t>() pour % utilisation et température GPU.</w:t>
+        <w:t>Utiliser GPUtil.getGPUs() pour % utilisation et température GPU.</w:t>
       </w:r>
     </w:p>
     <w:p>
@@ -2090,15 +1718,7 @@
         </w:numPr>
       </w:pPr>
       <w:r>
-        <w:t>FPS: (</w:t>
-      </w:r>
-      <w:proofErr w:type="spellStart"/>
-      <w:r>
-        <w:t>placeholder</w:t>
-      </w:r>
-      <w:proofErr w:type="spellEnd"/>
-      <w:r>
-        <w:t>)</w:t>
+        <w:t>FPS: (placeholder)</w:t>
       </w:r>
     </w:p>
     <w:p>
@@ -2113,17 +1733,8 @@
           <w:b/>
           <w:bCs/>
         </w:rPr>
-        <w:t xml:space="preserve">FPS </w:t>
-      </w:r>
-      <w:proofErr w:type="spellStart"/>
-      <w:r>
-        <w:rPr>
-          <w:b/>
-          <w:bCs/>
-        </w:rPr>
-        <w:t>tracking</w:t>
-      </w:r>
-      <w:proofErr w:type="spellEnd"/>
+        <w:t>FPS tracking</w:t>
+      </w:r>
       <w:r>
         <w:t xml:space="preserve"> (facultatif pour cette phase) :</w:t>
       </w:r>
@@ -2198,23 +1809,7 @@
         </w:numPr>
       </w:pPr>
       <w:r>
-        <w:t>Fond transparent (</w:t>
-      </w:r>
-      <w:proofErr w:type="spellStart"/>
-      <w:r>
-        <w:t>setAttribute</w:t>
-      </w:r>
-      <w:proofErr w:type="spellEnd"/>
-      <w:r>
-        <w:t>(</w:t>
-      </w:r>
-      <w:proofErr w:type="spellStart"/>
-      <w:r>
-        <w:t>Qt.WA_TranslucentBackground</w:t>
-      </w:r>
-      <w:proofErr w:type="spellEnd"/>
-      <w:r>
-        <w:t>)).</w:t>
+        <w:t>Fond transparent (setAttribute(Qt.WA_TranslucentBackground)).</w:t>
       </w:r>
     </w:p>
     <w:p>
@@ -2225,31 +1820,7 @@
         </w:numPr>
       </w:pPr>
       <w:r>
-        <w:t>Toujours au-dessus (</w:t>
-      </w:r>
-      <w:proofErr w:type="spellStart"/>
-      <w:r>
-        <w:t>setWindowFlags</w:t>
-      </w:r>
-      <w:proofErr w:type="spellEnd"/>
-      <w:r>
-        <w:t>(</w:t>
-      </w:r>
-      <w:proofErr w:type="spellStart"/>
-      <w:r>
-        <w:t>Qt.WindowStaysOnTopHint</w:t>
-      </w:r>
-      <w:proofErr w:type="spellEnd"/>
-      <w:r>
-        <w:t xml:space="preserve"> | </w:t>
-      </w:r>
-      <w:proofErr w:type="spellStart"/>
-      <w:r>
-        <w:t>Qt.FramelessWindowHint</w:t>
-      </w:r>
-      <w:proofErr w:type="spellEnd"/>
-      <w:r>
-        <w:t>)).</w:t>
+        <w:t>Toujours au-dessus (setWindowFlags(Qt.WindowStaysOnTopHint | Qt.FramelessWindowHint)).</w:t>
       </w:r>
     </w:p>
     <w:p>
@@ -2277,21 +1848,8 @@
           <w:numId w:val="6"/>
         </w:numPr>
       </w:pPr>
-      <w:proofErr w:type="spellStart"/>
-      <w:r>
-        <w:t>QLabel</w:t>
-      </w:r>
-      <w:proofErr w:type="spellEnd"/>
-      <w:r>
-        <w:t xml:space="preserve"> mis à jour toutes les 500 ms via </w:t>
-      </w:r>
-      <w:proofErr w:type="spellStart"/>
-      <w:r>
-        <w:t>QTimer</w:t>
-      </w:r>
-      <w:proofErr w:type="spellEnd"/>
-      <w:r>
-        <w:t>.</w:t>
+      <w:r>
+        <w:t>QLabel mis à jour toutes les 500 ms via QTimer.</w:t>
       </w:r>
     </w:p>
     <w:p>
@@ -2397,15 +1955,7 @@
         </w:numPr>
       </w:pPr>
       <w:r>
-        <w:t xml:space="preserve">Optimiser </w:t>
-      </w:r>
-      <w:proofErr w:type="spellStart"/>
-      <w:r>
-        <w:t>refresh</w:t>
-      </w:r>
-      <w:proofErr w:type="spellEnd"/>
-      <w:r>
-        <w:t xml:space="preserve"> → pas plus de 1 update / 0.5 sec.</w:t>
+        <w:t>Optimiser refresh → pas plus de 1 update / 0.5 sec.</w:t>
       </w:r>
     </w:p>
     <w:p>
@@ -2757,15 +2307,7 @@
         <w:br/>
       </w:r>
       <w:r>
-        <w:t xml:space="preserve">options </w:t>
-      </w:r>
-      <w:proofErr w:type="spellStart"/>
-      <w:r>
-        <w:t>a</w:t>
-      </w:r>
-      <w:proofErr w:type="spellEnd"/>
-      <w:r>
-        <w:t xml:space="preserve"> la fin : </w:t>
+        <w:t xml:space="preserve">options a la fin : </w:t>
       </w:r>
     </w:p>
     <w:p>
@@ -2808,21 +2350,7 @@
           <w:lang w:val="en-CA"/>
         </w:rPr>
         <w:lastRenderedPageBreak/>
-        <w:t xml:space="preserve">make a good </w:t>
-      </w:r>
-      <w:proofErr w:type="spellStart"/>
-      <w:r>
-        <w:rPr>
-          <w:lang w:val="en-CA"/>
-        </w:rPr>
-        <w:t>ui</w:t>
-      </w:r>
-      <w:proofErr w:type="spellEnd"/>
-      <w:r>
-        <w:rPr>
-          <w:lang w:val="en-CA"/>
-        </w:rPr>
-        <w:t xml:space="preserve"> for </w:t>
+        <w:t xml:space="preserve">make a good ui for </w:t>
       </w:r>
       <w:r>
         <w:rPr>
@@ -2861,193 +2389,23 @@
       <w:pPr>
         <w:pStyle w:val="Titre3"/>
       </w:pPr>
-      <w:proofErr w:type="spellStart"/>
-      <w:r>
-        <w:t>Mid</w:t>
-      </w:r>
-      <w:proofErr w:type="spellEnd"/>
-      <w:r>
-        <w:t xml:space="preserve"> </w:t>
-      </w:r>
-      <w:proofErr w:type="spellStart"/>
-      <w:r>
-        <w:t>way</w:t>
-      </w:r>
-      <w:proofErr w:type="spellEnd"/>
-      <w:r>
-        <w:t xml:space="preserve"> </w:t>
-      </w:r>
-      <w:proofErr w:type="spellStart"/>
-      <w:r>
-        <w:t>jai</w:t>
-      </w:r>
-      <w:proofErr w:type="spellEnd"/>
-      <w:r>
-        <w:t xml:space="preserve"> remarque un </w:t>
-      </w:r>
-      <w:proofErr w:type="spellStart"/>
-      <w:r>
-        <w:t>p</w:t>
+      <w:r>
+        <w:t>Mid way jai remarque un p</w:t>
       </w:r>
       <w:r>
         <w:t>robleme</w:t>
       </w:r>
-      <w:proofErr w:type="spellEnd"/>
-    </w:p>
-    <w:p>
-      <w:r>
-        <w:t xml:space="preserve">On ne </w:t>
-      </w:r>
-      <w:proofErr w:type="spellStart"/>
-      <w:r>
-        <w:t>peux</w:t>
-      </w:r>
-      <w:proofErr w:type="spellEnd"/>
-      <w:r>
-        <w:t xml:space="preserve"> utiliser </w:t>
-      </w:r>
-      <w:proofErr w:type="spellStart"/>
-      <w:r>
-        <w:t>openhardware</w:t>
-      </w:r>
-      <w:proofErr w:type="spellEnd"/>
-      <w:r>
-        <w:t xml:space="preserve"> pour </w:t>
-      </w:r>
-      <w:proofErr w:type="spellStart"/>
-      <w:r>
-        <w:t>fps</w:t>
-      </w:r>
-      <w:proofErr w:type="spellEnd"/>
-      <w:r>
-        <w:t xml:space="preserve"> </w:t>
-      </w:r>
-      <w:proofErr w:type="spellStart"/>
-      <w:r>
-        <w:t>showing</w:t>
-      </w:r>
-      <w:proofErr w:type="spellEnd"/>
-      <w:r>
-        <w:t xml:space="preserve"> donc on va probablement switcher vers </w:t>
-      </w:r>
-      <w:proofErr w:type="spellStart"/>
-      <w:r>
-        <w:t>msi</w:t>
-      </w:r>
-      <w:proofErr w:type="spellEnd"/>
-      <w:r>
-        <w:t xml:space="preserve"> </w:t>
-      </w:r>
-      <w:proofErr w:type="spellStart"/>
-      <w:r>
-        <w:t>afterburner</w:t>
-      </w:r>
-      <w:proofErr w:type="spellEnd"/>
-      <w:r>
-        <w:t xml:space="preserve"> apis</w:t>
+    </w:p>
+    <w:p>
+      <w:r>
+        <w:t>On ne peux utiliser openhardware pour fps showing donc on va probablement switcher vers msi afterburner apis</w:t>
       </w:r>
       <w:r>
         <w:br/>
       </w:r>
       <w:r>
         <w:br/>
-        <w:t xml:space="preserve">re changement de programme, pour </w:t>
-      </w:r>
-      <w:proofErr w:type="spellStart"/>
-      <w:r>
-        <w:t>msi</w:t>
-      </w:r>
-      <w:proofErr w:type="spellEnd"/>
-      <w:r>
-        <w:t xml:space="preserve"> </w:t>
-      </w:r>
-      <w:proofErr w:type="spellStart"/>
-      <w:r>
-        <w:t>afterburner</w:t>
-      </w:r>
-      <w:proofErr w:type="spellEnd"/>
-      <w:r>
-        <w:t xml:space="preserve">, il faut l’installer avec son </w:t>
-      </w:r>
-      <w:proofErr w:type="spellStart"/>
-      <w:r>
-        <w:t>rtss</w:t>
-      </w:r>
-      <w:proofErr w:type="spellEnd"/>
-      <w:r>
-        <w:t xml:space="preserve">, ce qui </w:t>
-      </w:r>
-      <w:proofErr w:type="spellStart"/>
-      <w:r>
-        <w:t>necessite</w:t>
-      </w:r>
-      <w:proofErr w:type="spellEnd"/>
-      <w:r>
-        <w:t xml:space="preserve"> </w:t>
-      </w:r>
-      <w:proofErr w:type="spellStart"/>
-      <w:r>
-        <w:t>quil</w:t>
-      </w:r>
-      <w:proofErr w:type="spellEnd"/>
-      <w:r>
-        <w:t xml:space="preserve"> soit en </w:t>
-      </w:r>
-      <w:proofErr w:type="spellStart"/>
-      <w:r>
-        <w:t>arriere</w:t>
-      </w:r>
-      <w:proofErr w:type="spellEnd"/>
-      <w:r>
-        <w:t xml:space="preserve"> plan, par contre une alternative </w:t>
-      </w:r>
-      <w:proofErr w:type="spellStart"/>
-      <w:r>
-        <w:t>ideale</w:t>
-      </w:r>
-      <w:proofErr w:type="spellEnd"/>
-      <w:r>
-        <w:t xml:space="preserve"> serait </w:t>
-      </w:r>
-      <w:proofErr w:type="spellStart"/>
-      <w:r>
-        <w:t>presentmon</w:t>
-      </w:r>
-      <w:proofErr w:type="spellEnd"/>
-      <w:r>
-        <w:t xml:space="preserve"> qui se lance </w:t>
-      </w:r>
-      <w:proofErr w:type="spellStart"/>
-      <w:r>
-        <w:t>aurtomatiquemenrt</w:t>
-      </w:r>
-      <w:proofErr w:type="spellEnd"/>
-      <w:r>
-        <w:t xml:space="preserve"> avec un script et qui </w:t>
-      </w:r>
-      <w:proofErr w:type="spellStart"/>
-      <w:r>
-        <w:t>depends</w:t>
-      </w:r>
-      <w:proofErr w:type="spellEnd"/>
-      <w:r>
-        <w:t xml:space="preserve"> de </w:t>
-      </w:r>
-      <w:proofErr w:type="spellStart"/>
-      <w:r>
-        <w:t>directX</w:t>
-      </w:r>
-      <w:proofErr w:type="spellEnd"/>
-      <w:r>
-        <w:t xml:space="preserve">, donc qui ne consomme pas de </w:t>
-      </w:r>
-      <w:proofErr w:type="spellStart"/>
-      <w:r>
-        <w:t>rezssources</w:t>
-      </w:r>
-      <w:proofErr w:type="spellEnd"/>
-      <w:r>
-        <w:t xml:space="preserve"> ce qui est optimale pour pas trop perdre de nos ressources</w:t>
+        <w:t>re changement de programme, pour msi afterburner, il faut l’installer avec son rtss, ce qui necessite quil soit en arriere plan, par contre une alternative ideale serait presentmon qui se lance aurtomatiquemenrt avec un script et qui depends de directX, donc qui ne consomme pas de rezssources ce qui est optimale pour pas trop perdre de nos ressources</w:t>
       </w:r>
       <w:r>
         <w:br/>
@@ -3069,135 +2427,18 @@
     </w:p>
     <w:p>
       <w:r>
-        <w:t xml:space="preserve">A l’aide de la </w:t>
-      </w:r>
-      <w:proofErr w:type="spellStart"/>
-      <w:r>
-        <w:t>bibliotheque</w:t>
-      </w:r>
-      <w:proofErr w:type="spellEnd"/>
-      <w:r>
-        <w:t xml:space="preserve"> </w:t>
-      </w:r>
-      <w:proofErr w:type="spellStart"/>
-      <w:r>
-        <w:t>dxcam</w:t>
-      </w:r>
-      <w:proofErr w:type="spellEnd"/>
-      <w:r>
-        <w:t xml:space="preserve"> et </w:t>
-      </w:r>
-      <w:proofErr w:type="spellStart"/>
-      <w:r>
-        <w:t>deque</w:t>
-      </w:r>
-      <w:proofErr w:type="spellEnd"/>
-      <w:r>
-        <w:t xml:space="preserve"> de collections et la biblio time, </w:t>
-      </w:r>
-      <w:proofErr w:type="spellStart"/>
-      <w:r>
-        <w:t>jai</w:t>
-      </w:r>
-      <w:proofErr w:type="spellEnd"/>
-      <w:r>
-        <w:t xml:space="preserve"> </w:t>
-      </w:r>
-      <w:proofErr w:type="spellStart"/>
-      <w:r>
-        <w:t>reussi</w:t>
-      </w:r>
-      <w:proofErr w:type="spellEnd"/>
-      <w:r>
-        <w:t xml:space="preserve"> </w:t>
-      </w:r>
-      <w:proofErr w:type="spellStart"/>
-      <w:r>
-        <w:t>a</w:t>
-      </w:r>
-      <w:proofErr w:type="spellEnd"/>
-      <w:r>
-        <w:t xml:space="preserve"> faire en sorte que le </w:t>
-      </w:r>
-      <w:proofErr w:type="spellStart"/>
-      <w:r>
-        <w:t>fps</w:t>
-      </w:r>
-      <w:proofErr w:type="spellEnd"/>
-      <w:r>
-        <w:t xml:space="preserve"> moyen et </w:t>
-      </w:r>
-      <w:proofErr w:type="spellStart"/>
-      <w:r>
-        <w:t>fps</w:t>
-      </w:r>
-      <w:proofErr w:type="spellEnd"/>
-      <w:r>
-        <w:t xml:space="preserve"> actuel sois affiché, mais il est bloqué </w:t>
-      </w:r>
-      <w:proofErr w:type="spellStart"/>
-      <w:r>
-        <w:t>a</w:t>
-      </w:r>
-      <w:proofErr w:type="spellEnd"/>
-      <w:r>
-        <w:t xml:space="preserve"> 60hz (62fps) qui est le taux de </w:t>
-      </w:r>
-      <w:proofErr w:type="spellStart"/>
-      <w:r>
-        <w:t>rafraichissemlent</w:t>
-      </w:r>
-      <w:proofErr w:type="spellEnd"/>
-      <w:r>
-        <w:t xml:space="preserve"> de l’os (</w:t>
-      </w:r>
-      <w:proofErr w:type="spellStart"/>
-      <w:r>
-        <w:t>Qtimer</w:t>
-      </w:r>
-      <w:proofErr w:type="spellEnd"/>
-      <w:r>
-        <w:t xml:space="preserve"> est bloqué par ca)</w:t>
+        <w:t>A l’aide de la bibliotheque dxcam et deque de collections et la biblio time, jai reussi a faire en sorte que le fps moyen et fps actuel sois affiché, mais il est bloqué a 60hz (62fps) qui est le taux de rafraichissemlent de l’os (Qtimer est bloqué par ca)</w:t>
       </w:r>
       <w:r>
         <w:br/>
       </w:r>
       <w:r>
         <w:br/>
-        <w:t xml:space="preserve">alors ce </w:t>
-      </w:r>
-      <w:proofErr w:type="spellStart"/>
-      <w:r>
-        <w:t>quon</w:t>
-      </w:r>
-      <w:proofErr w:type="spellEnd"/>
-      <w:r>
-        <w:t xml:space="preserve"> peut faire maintenant </w:t>
-      </w:r>
-      <w:proofErr w:type="spellStart"/>
-      <w:r>
-        <w:t>cest</w:t>
-      </w:r>
-      <w:proofErr w:type="spellEnd"/>
-      <w:r>
-        <w:t xml:space="preserve"> de lier notre code python a une de ces </w:t>
-      </w:r>
-      <w:proofErr w:type="spellStart"/>
-      <w:r>
-        <w:t>bibliotheques</w:t>
-      </w:r>
-      <w:proofErr w:type="spellEnd"/>
-      <w:r>
-        <w:t xml:space="preserve"> : </w:t>
-      </w:r>
-      <w:r>
-        <w:t xml:space="preserve">OpenGL, DirectX, ou le </w:t>
-      </w:r>
-      <w:proofErr w:type="spellStart"/>
-      <w:r>
-        <w:t>VBlank</w:t>
-      </w:r>
-      <w:proofErr w:type="spellEnd"/>
+        <w:t xml:space="preserve">alors ce quon peut faire maintenant cest de lier notre code python a une de ces bibliotheques : </w:t>
+      </w:r>
+      <w:r>
+        <w:t>OpenGL, DirectX, ou le VBlank</w:t>
+      </w:r>
       <w:r>
         <w:t>.</w:t>
       </w:r>
@@ -3218,33 +2459,11 @@
         </w:rPr>
         <w:t xml:space="preserve">How to see the </w:t>
       </w:r>
-      <w:proofErr w:type="spellStart"/>
-      <w:r>
-        <w:rPr>
-          <w:lang w:val="en-CA"/>
-        </w:rPr>
-        <w:t>cpu</w:t>
-      </w:r>
-      <w:proofErr w:type="spellEnd"/>
-      <w:r>
-        <w:rPr>
-          <w:lang w:val="en-CA"/>
-        </w:rPr>
-        <w:t>/</w:t>
-      </w:r>
-      <w:proofErr w:type="spellStart"/>
-      <w:r>
-        <w:rPr>
-          <w:lang w:val="en-CA"/>
-        </w:rPr>
-        <w:t>gpu</w:t>
-      </w:r>
-      <w:proofErr w:type="spellEnd"/>
-      <w:r>
-        <w:rPr>
-          <w:lang w:val="en-CA"/>
-        </w:rPr>
-        <w:t xml:space="preserve"> temp? how to attack the problem?</w:t>
+      <w:r>
+        <w:rPr>
+          <w:lang w:val="en-CA"/>
+        </w:rPr>
+        <w:t>cpu/gpu temp? how to attack the problem?</w:t>
       </w:r>
     </w:p>
     <w:p>
@@ -3271,49 +2490,7 @@
         <w:rPr>
           <w:lang w:val="en-CA"/>
         </w:rPr>
-        <w:t xml:space="preserve">We don’t </w:t>
-      </w:r>
-      <w:proofErr w:type="spellStart"/>
-      <w:r>
-        <w:rPr>
-          <w:lang w:val="en-CA"/>
-        </w:rPr>
-        <w:t>wanna</w:t>
-      </w:r>
-      <w:proofErr w:type="spellEnd"/>
-      <w:r>
-        <w:rPr>
-          <w:lang w:val="en-CA"/>
-        </w:rPr>
-        <w:t xml:space="preserve"> install, use a server or a third party monitoring like </w:t>
-      </w:r>
-      <w:proofErr w:type="spellStart"/>
-      <w:r>
-        <w:rPr>
-          <w:lang w:val="en-CA"/>
-        </w:rPr>
-        <w:t>opemhardware</w:t>
-      </w:r>
-      <w:proofErr w:type="spellEnd"/>
-      <w:r>
-        <w:rPr>
-          <w:lang w:val="en-CA"/>
-        </w:rPr>
-        <w:t xml:space="preserve">, so what would be the answer? It would be using </w:t>
-      </w:r>
-      <w:proofErr w:type="spellStart"/>
-      <w:r>
-        <w:rPr>
-          <w:lang w:val="en-CA"/>
-        </w:rPr>
-        <w:t>librehardwaremonitorpy</w:t>
-      </w:r>
-      <w:proofErr w:type="spellEnd"/>
-      <w:r>
-        <w:rPr>
-          <w:lang w:val="en-CA"/>
-        </w:rPr>
-        <w:t>, by using this python library</w:t>
+        <w:t>We don’t wanna install, use a server or a third party monitoring like opemhardware, so what would be the answer? It would be using librehardwaremonitorpy, by using this python library</w:t>
       </w:r>
     </w:p>
     <w:p>
@@ -3355,21 +2532,12 @@
         <w:t xml:space="preserve">Go to the official repo: </w:t>
       </w:r>
       <w:hyperlink r:id="rId10" w:tgtFrame="_new" w:history="1">
-        <w:proofErr w:type="spellStart"/>
         <w:r>
           <w:rPr>
             <w:rStyle w:val="Lienhypertexte"/>
             <w:lang w:val="en-CA"/>
           </w:rPr>
-          <w:t>LibreHardwareMonitor</w:t>
-        </w:r>
-        <w:proofErr w:type="spellEnd"/>
-        <w:r>
-          <w:rPr>
-            <w:rStyle w:val="Lienhypertexte"/>
-            <w:lang w:val="en-CA"/>
-          </w:rPr>
-          <w:t xml:space="preserve"> Releases</w:t>
+          <w:t>LibreHardwareMonitor Releases</w:t>
         </w:r>
       </w:hyperlink>
     </w:p>
@@ -3432,44 +2600,14 @@
         <w:rPr>
           <w:lang w:val="en-CA"/>
         </w:rPr>
-        <w:t xml:space="preserve">Put it in your folder, call it </w:t>
-      </w:r>
-      <w:proofErr w:type="spellStart"/>
-      <w:r>
-        <w:rPr>
-          <w:lang w:val="en-CA"/>
-        </w:rPr>
-        <w:t>temps_program</w:t>
-      </w:r>
-      <w:proofErr w:type="spellEnd"/>
-      <w:r>
-        <w:rPr>
-          <w:lang w:val="en-CA"/>
-        </w:rPr>
-        <w:t xml:space="preserve"> or </w:t>
-      </w:r>
-      <w:proofErr w:type="spellStart"/>
-      <w:r>
-        <w:rPr>
-          <w:lang w:val="en-CA"/>
-        </w:rPr>
-        <w:t>sm</w:t>
-      </w:r>
-      <w:proofErr w:type="spellEnd"/>
-      <w:r>
-        <w:rPr>
-          <w:lang w:val="en-CA"/>
-        </w:rPr>
-        <w:t xml:space="preserve"> but I called it </w:t>
-      </w:r>
-      <w:proofErr w:type="spellStart"/>
+        <w:t xml:space="preserve">Put it in your folder, call it temps_program or sm but I called it </w:t>
+      </w:r>
       <w:r>
         <w:rPr>
           <w:lang w:val="en-CA"/>
         </w:rPr>
         <w:t>LibreHardwareMonitorLib</w:t>
       </w:r>
-      <w:proofErr w:type="spellEnd"/>
       <w:r>
         <w:rPr>
           <w:lang w:val="en-CA"/>
@@ -3556,6 +2694,7 @@
       </w:pPr>
       <w:r>
         <w:rPr>
+          <w:noProof/>
           <w:lang w:val="en-CA"/>
         </w:rPr>
         <w:drawing>
@@ -3583,6 +2722,180 @@
                     <a:xfrm>
                       <a:off x="0" y="0"/>
                       <a:ext cx="5760720" cy="5818505"/>
+                    </a:xfrm>
+                    <a:prstGeom prst="rect">
+                      <a:avLst/>
+                    </a:prstGeom>
+                  </pic:spPr>
+                </pic:pic>
+              </a:graphicData>
+            </a:graphic>
+          </wp:inline>
+        </w:drawing>
+      </w:r>
+    </w:p>
+    <w:p>
+      <w:pPr>
+        <w:ind w:left="708" w:hanging="708"/>
+        <w:rPr>
+          <w:lang w:val="en-CA"/>
+        </w:rPr>
+      </w:pPr>
+    </w:p>
+    <w:p>
+      <w:pPr>
+        <w:ind w:left="708" w:hanging="708"/>
+        <w:rPr>
+          <w:lang w:val="en-CA"/>
+        </w:rPr>
+      </w:pPr>
+      <w:r>
+        <w:rPr>
+          <w:lang w:val="en-CA"/>
+        </w:rPr>
+        <w:t>I had issues with using the LibreHardwareMonitor and importing it, importing and using the .Dll</w:t>
+      </w:r>
+      <w:r>
+        <w:rPr>
+          <w:lang w:val="en-CA"/>
+        </w:rPr>
+        <w:br/>
+        <w:t>finally I found how to fix it and here is how :</w:t>
+      </w:r>
+    </w:p>
+    <w:p>
+      <w:pPr>
+        <w:ind w:left="708" w:hanging="708"/>
+        <w:rPr>
+          <w:lang w:val="en-CA"/>
+        </w:rPr>
+      </w:pPr>
+      <w:r>
+        <w:rPr>
+          <w:lang w:val="en-CA"/>
+        </w:rPr>
+        <w:lastRenderedPageBreak/>
+        <w:drawing>
+          <wp:inline distT="0" distB="0" distL="0" distR="0" wp14:anchorId="3B6B3FCA" wp14:editId="143CA6AB">
+            <wp:extent cx="5760720" cy="2529840"/>
+            <wp:effectExtent l="0" t="0" r="0" b="3810"/>
+            <wp:docPr id="1062828686" name="Image 1"/>
+            <wp:cNvGraphicFramePr>
+              <a:graphicFrameLocks xmlns:a="http://schemas.openxmlformats.org/drawingml/2006/main" noChangeAspect="1"/>
+            </wp:cNvGraphicFramePr>
+            <a:graphic xmlns:a="http://schemas.openxmlformats.org/drawingml/2006/main">
+              <a:graphicData uri="http://schemas.openxmlformats.org/drawingml/2006/picture">
+                <pic:pic xmlns:pic="http://schemas.openxmlformats.org/drawingml/2006/picture">
+                  <pic:nvPicPr>
+                    <pic:cNvPr id="1062828686" name=""/>
+                    <pic:cNvPicPr/>
+                  </pic:nvPicPr>
+                  <pic:blipFill>
+                    <a:blip r:embed="rId13"/>
+                    <a:stretch>
+                      <a:fillRect/>
+                    </a:stretch>
+                  </pic:blipFill>
+                  <pic:spPr>
+                    <a:xfrm>
+                      <a:off x="0" y="0"/>
+                      <a:ext cx="5760720" cy="2529840"/>
+                    </a:xfrm>
+                    <a:prstGeom prst="rect">
+                      <a:avLst/>
+                    </a:prstGeom>
+                  </pic:spPr>
+                </pic:pic>
+              </a:graphicData>
+            </a:graphic>
+          </wp:inline>
+        </w:drawing>
+      </w:r>
+    </w:p>
+    <w:p>
+      <w:pPr>
+        <w:ind w:left="708" w:hanging="708"/>
+        <w:rPr>
+          <w:lang w:val="en-CA"/>
+        </w:rPr>
+      </w:pPr>
+      <w:r>
+        <w:rPr>
+          <w:lang w:val="en-CA"/>
+        </w:rPr>
+        <w:drawing>
+          <wp:inline distT="0" distB="0" distL="0" distR="0" wp14:anchorId="2F6BCCE3" wp14:editId="5A8D0E78">
+            <wp:extent cx="5760720" cy="3734435"/>
+            <wp:effectExtent l="0" t="0" r="0" b="0"/>
+            <wp:docPr id="1201395863" name="Image 1"/>
+            <wp:cNvGraphicFramePr>
+              <a:graphicFrameLocks xmlns:a="http://schemas.openxmlformats.org/drawingml/2006/main" noChangeAspect="1"/>
+            </wp:cNvGraphicFramePr>
+            <a:graphic xmlns:a="http://schemas.openxmlformats.org/drawingml/2006/main">
+              <a:graphicData uri="http://schemas.openxmlformats.org/drawingml/2006/picture">
+                <pic:pic xmlns:pic="http://schemas.openxmlformats.org/drawingml/2006/picture">
+                  <pic:nvPicPr>
+                    <pic:cNvPr id="1201395863" name=""/>
+                    <pic:cNvPicPr/>
+                  </pic:nvPicPr>
+                  <pic:blipFill>
+                    <a:blip r:embed="rId14"/>
+                    <a:stretch>
+                      <a:fillRect/>
+                    </a:stretch>
+                  </pic:blipFill>
+                  <pic:spPr>
+                    <a:xfrm>
+                      <a:off x="0" y="0"/>
+                      <a:ext cx="5760720" cy="3734435"/>
+                    </a:xfrm>
+                    <a:prstGeom prst="rect">
+                      <a:avLst/>
+                    </a:prstGeom>
+                  </pic:spPr>
+                </pic:pic>
+              </a:graphicData>
+            </a:graphic>
+          </wp:inline>
+        </w:drawing>
+      </w:r>
+    </w:p>
+    <w:p>
+      <w:pPr>
+        <w:ind w:left="708" w:hanging="708"/>
+        <w:rPr>
+          <w:lang w:val="en-CA"/>
+        </w:rPr>
+      </w:pPr>
+      <w:r>
+        <w:rPr>
+          <w:lang w:val="en-CA"/>
+        </w:rPr>
+        <w:drawing>
+          <wp:inline distT="0" distB="0" distL="0" distR="0" wp14:anchorId="25E48DD0" wp14:editId="63417779">
+            <wp:extent cx="5760720" cy="1268095"/>
+            <wp:effectExtent l="0" t="0" r="0" b="8255"/>
+            <wp:docPr id="1128056782" name="Image 1"/>
+            <wp:cNvGraphicFramePr>
+              <a:graphicFrameLocks xmlns:a="http://schemas.openxmlformats.org/drawingml/2006/main" noChangeAspect="1"/>
+            </wp:cNvGraphicFramePr>
+            <a:graphic xmlns:a="http://schemas.openxmlformats.org/drawingml/2006/main">
+              <a:graphicData uri="http://schemas.openxmlformats.org/drawingml/2006/picture">
+                <pic:pic xmlns:pic="http://schemas.openxmlformats.org/drawingml/2006/picture">
+                  <pic:nvPicPr>
+                    <pic:cNvPr id="1128056782" name=""/>
+                    <pic:cNvPicPr/>
+                  </pic:nvPicPr>
+                  <pic:blipFill>
+                    <a:blip r:embed="rId15"/>
+                    <a:stretch>
+                      <a:fillRect/>
+                    </a:stretch>
+                  </pic:blipFill>
+                  <pic:spPr>
+                    <a:xfrm>
+                      <a:off x="0" y="0"/>
+                      <a:ext cx="5760720" cy="1268095"/>
                     </a:xfrm>
                     <a:prstGeom prst="rect">
                       <a:avLst/>
@@ -5663,6 +4976,7 @@
   <w:style w:type="character" w:default="1" w:styleId="Policepardfaut">
     <w:name w:val="Default Paragraph Font"/>
     <w:uiPriority w:val="1"/>
+    <w:semiHidden/>
     <w:unhideWhenUsed/>
   </w:style>
   <w:style w:type="table" w:default="1" w:styleId="TableauNormal">

</xml_diff>